<commit_message>
Add docs part one
</commit_message>
<xml_diff>
--- a/Disser/Documents/KFU/CheckList.docx
+++ b/Disser/Documents/KFU/CheckList.docx
@@ -1,6 +1,6 @@
 
 <file path=word/document.xml><?xml version="1.0" encoding="utf-8"?>
-<w:document xmlns:wpc="http://schemas.microsoft.com/office/word/2010/wordprocessingCanvas" xmlns:mo="http://schemas.microsoft.com/office/mac/office/2008/main" xmlns:mc="http://schemas.openxmlformats.org/markup-compatibility/2006" xmlns:mv="urn:schemas-microsoft-com:mac:vml" xmlns:o="urn:schemas-microsoft-com:office:office" xmlns:r="http://schemas.openxmlformats.org/officeDocument/2006/relationships" xmlns:m="http://schemas.openxmlformats.org/officeDocument/2006/math" xmlns:v="urn:schemas-microsoft-com:vml" xmlns:wp14="http://schemas.microsoft.com/office/word/2010/wordprocessingDrawing" xmlns:wp="http://schemas.openxmlformats.org/drawingml/2006/wordprocessingDrawing" xmlns:w10="urn:schemas-microsoft-com:office:word" xmlns:w="http://schemas.openxmlformats.org/wordprocessingml/2006/main" xmlns:w14="http://schemas.microsoft.com/office/word/2010/wordml" xmlns:w15="http://schemas.microsoft.com/office/word/2012/wordml" xmlns:wpg="http://schemas.microsoft.com/office/word/2010/wordprocessingGroup" xmlns:wpi="http://schemas.microsoft.com/office/word/2010/wordprocessingInk" xmlns:wne="http://schemas.microsoft.com/office/word/2006/wordml" xmlns:wps="http://schemas.microsoft.com/office/word/2010/wordprocessingShape" mc:Ignorable="w14 w15 wp14">
+<w:document xmlns:wpc="http://schemas.microsoft.com/office/word/2010/wordprocessingCanvas" xmlns:cx="http://schemas.microsoft.com/office/drawing/2014/chartex" xmlns:cx1="http://schemas.microsoft.com/office/drawing/2015/9/8/chartex" xmlns:cx2="http://schemas.microsoft.com/office/drawing/2015/10/21/chartex" xmlns:mc="http://schemas.openxmlformats.org/markup-compatibility/2006" xmlns:o="urn:schemas-microsoft-com:office:office" xmlns:r="http://schemas.openxmlformats.org/officeDocument/2006/relationships" xmlns:m="http://schemas.openxmlformats.org/officeDocument/2006/math" xmlns:v="urn:schemas-microsoft-com:vml" xmlns:wp14="http://schemas.microsoft.com/office/word/2010/wordprocessingDrawing" xmlns:wp="http://schemas.openxmlformats.org/drawingml/2006/wordprocessingDrawing" xmlns:w10="urn:schemas-microsoft-com:office:word" xmlns:w="http://schemas.openxmlformats.org/wordprocessingml/2006/main" xmlns:w14="http://schemas.microsoft.com/office/word/2010/wordml" xmlns:w15="http://schemas.microsoft.com/office/word/2012/wordml" xmlns:w16se="http://schemas.microsoft.com/office/word/2015/wordml/symex" xmlns:wpg="http://schemas.microsoft.com/office/word/2010/wordprocessingGroup" xmlns:wpi="http://schemas.microsoft.com/office/word/2010/wordprocessingInk" xmlns:wne="http://schemas.microsoft.com/office/word/2006/wordml" xmlns:wps="http://schemas.microsoft.com/office/word/2010/wordprocessingShape" mc:Ignorable="w14 w15 w16se wp14">
   <w:body>
     <w:tbl>
       <w:tblPr>
@@ -9,13 +9,14 @@
         <w:tblLook w:val="04A0" w:firstRow="1" w:lastRow="0" w:firstColumn="1" w:lastColumn="0" w:noHBand="0" w:noVBand="1"/>
       </w:tblPr>
       <w:tblGrid>
-        <w:gridCol w:w="4669"/>
-        <w:gridCol w:w="4670"/>
+        <w:gridCol w:w="5949"/>
+        <w:gridCol w:w="1276"/>
+        <w:gridCol w:w="2114"/>
       </w:tblGrid>
       <w:tr>
         <w:tc>
           <w:tcPr>
-            <w:tcW w:w="4669" w:type="dxa"/>
+            <w:tcW w:w="5949" w:type="dxa"/>
             <w:shd w:val="clear" w:color="auto" w:fill="D9D9D9" w:themeFill="background1" w:themeFillShade="D9"/>
           </w:tcPr>
           <w:p>
@@ -26,12 +27,23 @@
         </w:tc>
         <w:tc>
           <w:tcPr>
-            <w:tcW w:w="4670" w:type="dxa"/>
+            <w:tcW w:w="1276" w:type="dxa"/>
             <w:shd w:val="clear" w:color="auto" w:fill="D9D9D9" w:themeFill="background1" w:themeFillShade="D9"/>
           </w:tcPr>
           <w:p>
             <w:r>
               <w:t>Отметка</w:t>
+            </w:r>
+          </w:p>
+        </w:tc>
+        <w:tc>
+          <w:tcPr>
+            <w:tcW w:w="2114" w:type="dxa"/>
+            <w:shd w:val="clear" w:color="auto" w:fill="D9D9D9" w:themeFill="background1" w:themeFillShade="D9"/>
+          </w:tcPr>
+          <w:p>
+            <w:r>
+              <w:t>Электронный</w:t>
             </w:r>
           </w:p>
         </w:tc>
@@ -39,62 +51,43 @@
       <w:tr>
         <w:tc>
           <w:tcPr>
-            <w:tcW w:w="4669" w:type="dxa"/>
-          </w:tcPr>
-          <w:p>
-            <w:pPr>
-              <w:rPr>
-                <w:rFonts w:ascii="Times New Roman" w:eastAsia="Times New Roman" w:hAnsi="Times New Roman" w:cs="Times New Roman"/>
-                <w:lang w:eastAsia="ru-RU"/>
-              </w:rPr>
-            </w:pPr>
-            <w:r>
-              <w:rPr>
-                <w:rFonts w:ascii="PT Sans" w:eastAsia="Times New Roman" w:hAnsi="PT Sans" w:cs="Times New Roman"/>
-                <w:color w:val="222222"/>
-                <w:sz w:val="21"/>
-                <w:szCs w:val="21"/>
-                <w:shd w:val="clear" w:color="auto" w:fill="FFFFFF"/>
-                <w:lang w:eastAsia="ru-RU"/>
-              </w:rPr>
-              <w:t> З</w:t>
-            </w:r>
+            <w:tcW w:w="5949" w:type="dxa"/>
+          </w:tcPr>
+          <w:p>
+            <w:pPr>
+              <w:rPr>
+                <w:rFonts w:ascii="PT Sans" w:eastAsia="Times New Roman" w:hAnsi="PT Sans" w:cs="Times New Roman"/>
+                <w:color w:val="222222"/>
+                <w:sz w:val="21"/>
+                <w:szCs w:val="21"/>
+                <w:shd w:val="clear" w:color="auto" w:fill="FFFFFF"/>
+                <w:lang w:eastAsia="ru-RU"/>
+              </w:rPr>
+            </w:pPr>
             <w:hyperlink r:id="rId6" w:history="1">
               <w:r>
                 <w:rPr>
-                  <w:rFonts w:ascii="PT Sans" w:eastAsia="Times New Roman" w:hAnsi="PT Sans" w:cs="Times New Roman"/>
-                  <w:color w:val="551A8B"/>
-                  <w:sz w:val="21"/>
-                  <w:szCs w:val="21"/>
-                  <w:shd w:val="clear" w:color="auto" w:fill="FFFFFF"/>
-                  <w:lang w:eastAsia="ru-RU"/>
-                </w:rPr>
-                <w:t>аявление на имя председателя диссертационного совета</w:t>
+                  <w:rStyle w:val="a7"/>
+                  <w:rFonts w:ascii="PT Sans" w:hAnsi="PT Sans"/>
+                  <w:color w:val="551A8B"/>
+                  <w:sz w:val="21"/>
+                  <w:szCs w:val="21"/>
+                  <w:shd w:val="clear" w:color="auto" w:fill="FFFFFF"/>
+                </w:rPr>
+                <w:t>Заявление для размещения диссертации на сайте КФУ;</w:t>
               </w:r>
             </w:hyperlink>
-            <w:r>
-              <w:rPr>
-                <w:rFonts w:ascii="PT Sans" w:eastAsia="Times New Roman" w:hAnsi="PT Sans" w:cs="Times New Roman"/>
-                <w:color w:val="222222"/>
-                <w:sz w:val="21"/>
-                <w:szCs w:val="21"/>
-                <w:shd w:val="clear" w:color="auto" w:fill="FFFFFF"/>
-                <w:lang w:eastAsia="ru-RU"/>
-              </w:rPr>
-              <w:t> - 1 экз.+ (электронный вариант pdf  формат);</w:t>
-            </w:r>
-          </w:p>
-          <w:p>
-            <w:pPr>
-              <w:rPr>
-                <w:lang w:val="en-US"/>
-              </w:rPr>
-            </w:pPr>
-          </w:p>
-        </w:tc>
-        <w:tc>
-          <w:tcPr>
-            <w:tcW w:w="4670" w:type="dxa"/>
+          </w:p>
+        </w:tc>
+        <w:tc>
+          <w:tcPr>
+            <w:tcW w:w="1276" w:type="dxa"/>
+          </w:tcPr>
+          <w:p/>
+        </w:tc>
+        <w:tc>
+          <w:tcPr>
+            <w:tcW w:w="2114" w:type="dxa"/>
           </w:tcPr>
           <w:p/>
         </w:tc>
@@ -102,7 +95,953 @@
       <w:tr>
         <w:tc>
           <w:tcPr>
-            <w:tcW w:w="4669" w:type="dxa"/>
+            <w:tcW w:w="5949" w:type="dxa"/>
+          </w:tcPr>
+          <w:p>
+            <w:pPr>
+              <w:rPr>
+                <w:rFonts w:ascii="PT Sans" w:eastAsia="Times New Roman" w:hAnsi="PT Sans" w:cs="Times New Roman"/>
+                <w:color w:val="222222"/>
+                <w:sz w:val="21"/>
+                <w:szCs w:val="21"/>
+                <w:shd w:val="clear" w:color="auto" w:fill="FFFFFF"/>
+                <w:lang w:eastAsia="ru-RU"/>
+              </w:rPr>
+            </w:pPr>
+            <w:hyperlink r:id="rId7" w:history="1">
+              <w:r>
+                <w:rPr>
+                  <w:rStyle w:val="a7"/>
+                  <w:rFonts w:ascii="PT Sans" w:hAnsi="PT Sans"/>
+                  <w:color w:val="551A8B"/>
+                  <w:sz w:val="21"/>
+                  <w:szCs w:val="21"/>
+                  <w:shd w:val="clear" w:color="auto" w:fill="FFFFFF"/>
+                </w:rPr>
+                <w:t>личный листок (анкета) с фотокарточкой, заверенный по месту работы</w:t>
+              </w:r>
+              <w:r>
+                <w:rPr>
+                  <w:rStyle w:val="apple-converted-space"/>
+                  <w:rFonts w:ascii="PT Sans" w:hAnsi="PT Sans"/>
+                  <w:color w:val="551A8B"/>
+                  <w:sz w:val="21"/>
+                  <w:szCs w:val="21"/>
+                  <w:shd w:val="clear" w:color="auto" w:fill="FFFFFF"/>
+                </w:rPr>
+                <w:t> </w:t>
+              </w:r>
+            </w:hyperlink>
+            <w:r>
+              <w:rPr>
+                <w:rFonts w:ascii="PT Sans" w:hAnsi="PT Sans"/>
+                <w:color w:val="222222"/>
+                <w:sz w:val="21"/>
+                <w:szCs w:val="21"/>
+                <w:shd w:val="clear" w:color="auto" w:fill="FFFFFF"/>
+              </w:rPr>
+              <w:t>- 2 экз.;</w:t>
+            </w:r>
+          </w:p>
+        </w:tc>
+        <w:tc>
+          <w:tcPr>
+            <w:tcW w:w="1276" w:type="dxa"/>
+          </w:tcPr>
+          <w:p/>
+        </w:tc>
+        <w:tc>
+          <w:tcPr>
+            <w:tcW w:w="2114" w:type="dxa"/>
+          </w:tcPr>
+          <w:p/>
+        </w:tc>
+      </w:tr>
+      <w:tr>
+        <w:tc>
+          <w:tcPr>
+            <w:tcW w:w="5949" w:type="dxa"/>
+          </w:tcPr>
+          <w:p>
+            <w:pPr>
+              <w:rPr>
+                <w:rFonts w:ascii="PT Sans" w:hAnsi="PT Sans"/>
+                <w:color w:val="222222"/>
+                <w:sz w:val="21"/>
+                <w:szCs w:val="21"/>
+                <w:shd w:val="clear" w:color="auto" w:fill="FFFFFF"/>
+              </w:rPr>
+            </w:pPr>
+            <w:r>
+              <w:rPr>
+                <w:rFonts w:ascii="PT Sans" w:hAnsi="PT Sans"/>
+                <w:color w:val="222222"/>
+                <w:sz w:val="21"/>
+                <w:szCs w:val="21"/>
+                <w:shd w:val="clear" w:color="auto" w:fill="FFFFFF"/>
+              </w:rPr>
+              <w:t>Справка </w:t>
+            </w:r>
+            <w:proofErr w:type="gramStart"/>
+            <w:r>
+              <w:rPr>
+                <w:rFonts w:ascii="PT Sans" w:hAnsi="PT Sans"/>
+                <w:color w:val="222222"/>
+                <w:sz w:val="21"/>
+                <w:szCs w:val="21"/>
+                <w:shd w:val="clear" w:color="auto" w:fill="FFFFFF"/>
+              </w:rPr>
+              <w:t>об  обучении</w:t>
+            </w:r>
+            <w:proofErr w:type="gramEnd"/>
+            <w:r>
+              <w:rPr>
+                <w:rFonts w:ascii="PT Sans" w:hAnsi="PT Sans"/>
+                <w:color w:val="222222"/>
+                <w:sz w:val="21"/>
+                <w:szCs w:val="21"/>
+                <w:shd w:val="clear" w:color="auto" w:fill="FFFFFF"/>
+              </w:rPr>
+              <w:t xml:space="preserve"> в аспирантуре с указанием формы и сроков обучения (справка о прикреплении соискателем) - 2 экз.+(электронный вариант </w:t>
+            </w:r>
+            <w:proofErr w:type="spellStart"/>
+            <w:r>
+              <w:rPr>
+                <w:rFonts w:ascii="PT Sans" w:hAnsi="PT Sans"/>
+                <w:color w:val="222222"/>
+                <w:sz w:val="21"/>
+                <w:szCs w:val="21"/>
+                <w:shd w:val="clear" w:color="auto" w:fill="FFFFFF"/>
+              </w:rPr>
+              <w:t>pdf</w:t>
+            </w:r>
+            <w:proofErr w:type="spellEnd"/>
+            <w:r>
+              <w:rPr>
+                <w:rFonts w:ascii="PT Sans" w:hAnsi="PT Sans"/>
+                <w:color w:val="222222"/>
+                <w:sz w:val="21"/>
+                <w:szCs w:val="21"/>
+                <w:shd w:val="clear" w:color="auto" w:fill="FFFFFF"/>
+              </w:rPr>
+              <w:t xml:space="preserve"> формат);</w:t>
+            </w:r>
+          </w:p>
+        </w:tc>
+        <w:tc>
+          <w:tcPr>
+            <w:tcW w:w="1276" w:type="dxa"/>
+          </w:tcPr>
+          <w:p/>
+        </w:tc>
+        <w:tc>
+          <w:tcPr>
+            <w:tcW w:w="2114" w:type="dxa"/>
+          </w:tcPr>
+          <w:p/>
+        </w:tc>
+      </w:tr>
+      <w:tr>
+        <w:tc>
+          <w:tcPr>
+            <w:tcW w:w="5949" w:type="dxa"/>
+          </w:tcPr>
+          <w:p>
+            <w:pPr>
+              <w:rPr>
+                <w:rFonts w:ascii="PT Sans" w:hAnsi="PT Sans"/>
+                <w:color w:val="222222"/>
+                <w:sz w:val="21"/>
+                <w:szCs w:val="21"/>
+                <w:shd w:val="clear" w:color="auto" w:fill="FFFFFF"/>
+              </w:rPr>
+            </w:pPr>
+            <w:r>
+              <w:rPr>
+                <w:rFonts w:ascii="PT Sans" w:hAnsi="PT Sans"/>
+                <w:color w:val="222222"/>
+                <w:sz w:val="21"/>
+                <w:szCs w:val="21"/>
+                <w:shd w:val="clear" w:color="auto" w:fill="FFFFFF"/>
+              </w:rPr>
+              <w:t>удостоверение (</w:t>
+            </w:r>
+            <w:proofErr w:type="gramStart"/>
+            <w:r>
+              <w:rPr>
+                <w:rFonts w:ascii="PT Sans" w:hAnsi="PT Sans"/>
+                <w:color w:val="222222"/>
+                <w:sz w:val="21"/>
+                <w:szCs w:val="21"/>
+                <w:shd w:val="clear" w:color="auto" w:fill="FFFFFF"/>
+              </w:rPr>
+              <w:t>справка)  о</w:t>
+            </w:r>
+            <w:proofErr w:type="gramEnd"/>
+            <w:r>
+              <w:rPr>
+                <w:rFonts w:ascii="PT Sans" w:hAnsi="PT Sans"/>
+                <w:color w:val="222222"/>
+                <w:sz w:val="21"/>
+                <w:szCs w:val="21"/>
+                <w:shd w:val="clear" w:color="auto" w:fill="FFFFFF"/>
+              </w:rPr>
+              <w:t xml:space="preserve"> сдаче канд. экзаменов - 2 экз.(электронный вариант </w:t>
+            </w:r>
+            <w:proofErr w:type="spellStart"/>
+            <w:r>
+              <w:rPr>
+                <w:rFonts w:ascii="PT Sans" w:hAnsi="PT Sans"/>
+                <w:color w:val="222222"/>
+                <w:sz w:val="21"/>
+                <w:szCs w:val="21"/>
+                <w:shd w:val="clear" w:color="auto" w:fill="FFFFFF"/>
+              </w:rPr>
+              <w:t>pdf</w:t>
+            </w:r>
+            <w:proofErr w:type="spellEnd"/>
+            <w:r>
+              <w:rPr>
+                <w:rFonts w:ascii="PT Sans" w:hAnsi="PT Sans"/>
+                <w:color w:val="222222"/>
+                <w:sz w:val="21"/>
+                <w:szCs w:val="21"/>
+                <w:shd w:val="clear" w:color="auto" w:fill="FFFFFF"/>
+              </w:rPr>
+              <w:t xml:space="preserve"> формат);</w:t>
+            </w:r>
+          </w:p>
+        </w:tc>
+        <w:tc>
+          <w:tcPr>
+            <w:tcW w:w="1276" w:type="dxa"/>
+          </w:tcPr>
+          <w:p/>
+        </w:tc>
+        <w:tc>
+          <w:tcPr>
+            <w:tcW w:w="2114" w:type="dxa"/>
+          </w:tcPr>
+          <w:p/>
+        </w:tc>
+      </w:tr>
+      <w:tr>
+        <w:tc>
+          <w:tcPr>
+            <w:tcW w:w="5949" w:type="dxa"/>
+          </w:tcPr>
+          <w:p>
+            <w:pPr>
+              <w:rPr>
+                <w:rFonts w:ascii="PT Sans" w:hAnsi="PT Sans"/>
+                <w:color w:val="222222"/>
+                <w:sz w:val="21"/>
+                <w:szCs w:val="21"/>
+                <w:shd w:val="clear" w:color="auto" w:fill="FFFFFF"/>
+              </w:rPr>
+            </w:pPr>
+            <w:hyperlink r:id="rId8" w:history="1">
+              <w:r>
+                <w:rPr>
+                  <w:rStyle w:val="a7"/>
+                  <w:rFonts w:ascii="PT Sans" w:hAnsi="PT Sans"/>
+                  <w:color w:val="551A8B"/>
+                  <w:sz w:val="21"/>
+                  <w:szCs w:val="21"/>
+                  <w:shd w:val="clear" w:color="auto" w:fill="FFFFFF"/>
+                </w:rPr>
+                <w:t>Заключение организации, где выполнялась диссертация или к которой был прикреплен соискатель</w:t>
+              </w:r>
+            </w:hyperlink>
+            <w:hyperlink r:id="rId9" w:history="1">
+              <w:r>
+                <w:rPr>
+                  <w:rStyle w:val="apple-converted-space"/>
+                  <w:rFonts w:ascii="PT Sans" w:hAnsi="PT Sans"/>
+                  <w:color w:val="551A8B"/>
+                  <w:sz w:val="21"/>
+                  <w:szCs w:val="21"/>
+                  <w:shd w:val="clear" w:color="auto" w:fill="FFFFFF"/>
+                </w:rPr>
+                <w:t> </w:t>
+              </w:r>
+            </w:hyperlink>
+            <w:r>
+              <w:rPr>
+                <w:rFonts w:ascii="PT Sans" w:hAnsi="PT Sans"/>
+                <w:color w:val="222222"/>
+                <w:sz w:val="21"/>
+                <w:szCs w:val="21"/>
+                <w:shd w:val="clear" w:color="auto" w:fill="FFFFFF"/>
+              </w:rPr>
+              <w:t>- 2 экз. + электронный вариант </w:t>
+            </w:r>
+            <w:proofErr w:type="spellStart"/>
+            <w:r>
+              <w:rPr>
+                <w:rFonts w:ascii="PT Sans" w:hAnsi="PT Sans"/>
+                <w:color w:val="222222"/>
+                <w:sz w:val="21"/>
+                <w:szCs w:val="21"/>
+                <w:shd w:val="clear" w:color="auto" w:fill="FFFFFF"/>
+              </w:rPr>
+              <w:t>pdf</w:t>
+            </w:r>
+            <w:proofErr w:type="spellEnd"/>
+            <w:r>
+              <w:rPr>
+                <w:rFonts w:ascii="PT Sans" w:hAnsi="PT Sans"/>
+                <w:color w:val="222222"/>
+                <w:sz w:val="21"/>
+                <w:szCs w:val="21"/>
+                <w:shd w:val="clear" w:color="auto" w:fill="FFFFFF"/>
+              </w:rPr>
+              <w:t xml:space="preserve"> формат;</w:t>
+            </w:r>
+          </w:p>
+        </w:tc>
+        <w:tc>
+          <w:tcPr>
+            <w:tcW w:w="1276" w:type="dxa"/>
+          </w:tcPr>
+          <w:p/>
+        </w:tc>
+        <w:tc>
+          <w:tcPr>
+            <w:tcW w:w="2114" w:type="dxa"/>
+          </w:tcPr>
+          <w:p/>
+        </w:tc>
+      </w:tr>
+      <w:tr>
+        <w:tc>
+          <w:tcPr>
+            <w:tcW w:w="5949" w:type="dxa"/>
+          </w:tcPr>
+          <w:p>
+            <w:hyperlink r:id="rId10" w:history="1">
+              <w:r>
+                <w:rPr>
+                  <w:rStyle w:val="a7"/>
+                  <w:rFonts w:ascii="PT Sans" w:hAnsi="PT Sans"/>
+                  <w:color w:val="551A8B"/>
+                  <w:sz w:val="21"/>
+                  <w:szCs w:val="21"/>
+                  <w:shd w:val="clear" w:color="auto" w:fill="FFFFFF"/>
+                </w:rPr>
+                <w:t>Отчет о проведении исследования диссертационной работы на некорректные заимствования (плагиат)</w:t>
+              </w:r>
+            </w:hyperlink>
+            <w:r>
+              <w:rPr>
+                <w:rFonts w:ascii="PT Sans" w:hAnsi="PT Sans"/>
+                <w:color w:val="222222"/>
+                <w:sz w:val="21"/>
+                <w:szCs w:val="21"/>
+                <w:shd w:val="clear" w:color="auto" w:fill="FFFFFF"/>
+              </w:rPr>
+              <w:t> 1 экз. + электронный вариант </w:t>
+            </w:r>
+            <w:proofErr w:type="spellStart"/>
+            <w:r>
+              <w:rPr>
+                <w:rFonts w:ascii="PT Sans" w:hAnsi="PT Sans"/>
+                <w:color w:val="222222"/>
+                <w:sz w:val="21"/>
+                <w:szCs w:val="21"/>
+                <w:shd w:val="clear" w:color="auto" w:fill="FFFFFF"/>
+              </w:rPr>
+              <w:t>pdf</w:t>
+            </w:r>
+            <w:proofErr w:type="spellEnd"/>
+            <w:r>
+              <w:rPr>
+                <w:rFonts w:ascii="PT Sans" w:hAnsi="PT Sans"/>
+                <w:color w:val="222222"/>
+                <w:sz w:val="21"/>
+                <w:szCs w:val="21"/>
+                <w:shd w:val="clear" w:color="auto" w:fill="FFFFFF"/>
+              </w:rPr>
+              <w:t xml:space="preserve"> формат (</w:t>
+            </w:r>
+            <w:hyperlink r:id="rId11" w:history="1">
+              <w:r>
+                <w:rPr>
+                  <w:rStyle w:val="a7"/>
+                  <w:rFonts w:ascii="PT Sans" w:hAnsi="PT Sans"/>
+                  <w:color w:val="551A8B"/>
+                  <w:sz w:val="21"/>
+                  <w:szCs w:val="21"/>
+                  <w:shd w:val="clear" w:color="auto" w:fill="FFFFFF"/>
+                </w:rPr>
+                <w:t>Инструкция</w:t>
+              </w:r>
+              <w:r>
+                <w:rPr>
+                  <w:rStyle w:val="apple-converted-space"/>
+                  <w:rFonts w:ascii="PT Sans" w:hAnsi="PT Sans"/>
+                  <w:color w:val="551A8B"/>
+                  <w:sz w:val="21"/>
+                  <w:szCs w:val="21"/>
+                  <w:shd w:val="clear" w:color="auto" w:fill="FFFFFF"/>
+                </w:rPr>
+                <w:t> </w:t>
+              </w:r>
+            </w:hyperlink>
+            <w:hyperlink r:id="rId12" w:history="1">
+              <w:r>
+                <w:rPr>
+                  <w:rStyle w:val="a7"/>
+                  <w:rFonts w:ascii="PT Sans" w:hAnsi="PT Sans"/>
+                  <w:color w:val="551A8B"/>
+                  <w:sz w:val="21"/>
+                  <w:szCs w:val="21"/>
+                  <w:shd w:val="clear" w:color="auto" w:fill="FFFFFF"/>
+                </w:rPr>
+                <w:t xml:space="preserve">о проведении исследования </w:t>
+              </w:r>
+              <w:proofErr w:type="spellStart"/>
+              <w:r>
+                <w:rPr>
+                  <w:rStyle w:val="a7"/>
+                  <w:rFonts w:ascii="PT Sans" w:hAnsi="PT Sans"/>
+                  <w:color w:val="551A8B"/>
+                  <w:sz w:val="21"/>
+                  <w:szCs w:val="21"/>
+                  <w:shd w:val="clear" w:color="auto" w:fill="FFFFFF"/>
+                </w:rPr>
+                <w:t>дисс</w:t>
+              </w:r>
+              <w:proofErr w:type="spellEnd"/>
+              <w:r>
+                <w:rPr>
+                  <w:rStyle w:val="a7"/>
+                  <w:rFonts w:ascii="PT Sans" w:hAnsi="PT Sans"/>
+                  <w:color w:val="551A8B"/>
+                  <w:sz w:val="21"/>
+                  <w:szCs w:val="21"/>
+                  <w:shd w:val="clear" w:color="auto" w:fill="FFFFFF"/>
+                </w:rPr>
+                <w:t>. работы на некорректные заимствования</w:t>
+              </w:r>
+            </w:hyperlink>
+            <w:r>
+              <w:rPr>
+                <w:rFonts w:ascii="PT Sans" w:hAnsi="PT Sans"/>
+                <w:color w:val="222222"/>
+                <w:sz w:val="21"/>
+                <w:szCs w:val="21"/>
+                <w:shd w:val="clear" w:color="auto" w:fill="FFFFFF"/>
+              </w:rPr>
+              <w:t>);</w:t>
+            </w:r>
+          </w:p>
+        </w:tc>
+        <w:tc>
+          <w:tcPr>
+            <w:tcW w:w="1276" w:type="dxa"/>
+          </w:tcPr>
+          <w:p/>
+        </w:tc>
+        <w:tc>
+          <w:tcPr>
+            <w:tcW w:w="2114" w:type="dxa"/>
+          </w:tcPr>
+          <w:p/>
+        </w:tc>
+      </w:tr>
+      <w:tr>
+        <w:tc>
+          <w:tcPr>
+            <w:tcW w:w="5949" w:type="dxa"/>
+          </w:tcPr>
+          <w:p>
+            <w:hyperlink r:id="rId13" w:history="1">
+              <w:r>
+                <w:rPr>
+                  <w:rStyle w:val="a7"/>
+                  <w:rFonts w:ascii="PT Sans" w:hAnsi="PT Sans"/>
+                  <w:color w:val="551A8B"/>
+                  <w:sz w:val="21"/>
+                  <w:szCs w:val="21"/>
+                  <w:shd w:val="clear" w:color="auto" w:fill="FFFFFF"/>
+                </w:rPr>
+                <w:t>Справка (акт) о внедрении (при наличии) </w:t>
+              </w:r>
+            </w:hyperlink>
+            <w:r>
+              <w:rPr>
+                <w:rFonts w:ascii="PT Sans" w:hAnsi="PT Sans"/>
+                <w:color w:val="222222"/>
+                <w:sz w:val="21"/>
+                <w:szCs w:val="21"/>
+                <w:shd w:val="clear" w:color="auto" w:fill="FFFFFF"/>
+              </w:rPr>
+              <w:t>- 2 экз.</w:t>
+            </w:r>
+            <w:proofErr w:type="gramStart"/>
+            <w:r>
+              <w:rPr>
+                <w:rFonts w:ascii="PT Sans" w:hAnsi="PT Sans"/>
+                <w:color w:val="222222"/>
+                <w:sz w:val="21"/>
+                <w:szCs w:val="21"/>
+                <w:shd w:val="clear" w:color="auto" w:fill="FFFFFF"/>
+              </w:rPr>
+              <w:t>+(</w:t>
+            </w:r>
+            <w:proofErr w:type="gramEnd"/>
+            <w:r>
+              <w:rPr>
+                <w:rFonts w:ascii="PT Sans" w:hAnsi="PT Sans"/>
+                <w:color w:val="222222"/>
+                <w:sz w:val="21"/>
+                <w:szCs w:val="21"/>
+                <w:shd w:val="clear" w:color="auto" w:fill="FFFFFF"/>
+              </w:rPr>
+              <w:t>электронный вариант </w:t>
+            </w:r>
+            <w:proofErr w:type="spellStart"/>
+            <w:r>
+              <w:rPr>
+                <w:rFonts w:ascii="PT Sans" w:hAnsi="PT Sans"/>
+                <w:color w:val="222222"/>
+                <w:sz w:val="21"/>
+                <w:szCs w:val="21"/>
+                <w:shd w:val="clear" w:color="auto" w:fill="FFFFFF"/>
+              </w:rPr>
+              <w:t>pdf</w:t>
+            </w:r>
+            <w:proofErr w:type="spellEnd"/>
+            <w:r>
+              <w:rPr>
+                <w:rFonts w:ascii="PT Sans" w:hAnsi="PT Sans"/>
+                <w:color w:val="222222"/>
+                <w:sz w:val="21"/>
+                <w:szCs w:val="21"/>
+                <w:shd w:val="clear" w:color="auto" w:fill="FFFFFF"/>
+              </w:rPr>
+              <w:t xml:space="preserve"> формат);</w:t>
+            </w:r>
+          </w:p>
+        </w:tc>
+        <w:tc>
+          <w:tcPr>
+            <w:tcW w:w="1276" w:type="dxa"/>
+          </w:tcPr>
+          <w:p/>
+        </w:tc>
+        <w:tc>
+          <w:tcPr>
+            <w:tcW w:w="2114" w:type="dxa"/>
+          </w:tcPr>
+          <w:p/>
+        </w:tc>
+      </w:tr>
+      <w:tr>
+        <w:tc>
+          <w:tcPr>
+            <w:tcW w:w="5949" w:type="dxa"/>
+          </w:tcPr>
+          <w:p>
+            <w:hyperlink r:id="rId14" w:history="1">
+              <w:r>
+                <w:rPr>
+                  <w:rStyle w:val="a7"/>
+                  <w:rFonts w:ascii="PT Sans" w:hAnsi="PT Sans"/>
+                  <w:color w:val="551A8B"/>
+                  <w:sz w:val="21"/>
+                  <w:szCs w:val="21"/>
+                  <w:shd w:val="clear" w:color="auto" w:fill="FFFFFF"/>
+                </w:rPr>
+                <w:t xml:space="preserve">отзыв научного руководителя </w:t>
+              </w:r>
+              <w:proofErr w:type="gramStart"/>
+              <w:r>
+                <w:rPr>
+                  <w:rStyle w:val="a7"/>
+                  <w:rFonts w:ascii="PT Sans" w:hAnsi="PT Sans"/>
+                  <w:color w:val="551A8B"/>
+                  <w:sz w:val="21"/>
+                  <w:szCs w:val="21"/>
+                  <w:shd w:val="clear" w:color="auto" w:fill="FFFFFF"/>
+                </w:rPr>
+                <w:t>( консультанта</w:t>
+              </w:r>
+              <w:proofErr w:type="gramEnd"/>
+              <w:r>
+                <w:rPr>
+                  <w:rStyle w:val="a7"/>
+                  <w:rFonts w:ascii="PT Sans" w:hAnsi="PT Sans"/>
+                  <w:color w:val="551A8B"/>
+                  <w:sz w:val="21"/>
+                  <w:szCs w:val="21"/>
+                  <w:shd w:val="clear" w:color="auto" w:fill="FFFFFF"/>
+                </w:rPr>
+                <w:t>) с заверенной подписью - 2 экз.</w:t>
+              </w:r>
+            </w:hyperlink>
+            <w:r>
+              <w:rPr>
+                <w:rFonts w:ascii="PT Sans" w:hAnsi="PT Sans"/>
+                <w:color w:val="222222"/>
+                <w:sz w:val="21"/>
+                <w:szCs w:val="21"/>
+                <w:shd w:val="clear" w:color="auto" w:fill="FFFFFF"/>
+              </w:rPr>
+              <w:t>+ электронный вариант </w:t>
+            </w:r>
+            <w:proofErr w:type="spellStart"/>
+            <w:r>
+              <w:rPr>
+                <w:rFonts w:ascii="PT Sans" w:hAnsi="PT Sans"/>
+                <w:color w:val="222222"/>
+                <w:sz w:val="21"/>
+                <w:szCs w:val="21"/>
+                <w:shd w:val="clear" w:color="auto" w:fill="FFFFFF"/>
+              </w:rPr>
+              <w:t>pdf</w:t>
+            </w:r>
+            <w:proofErr w:type="spellEnd"/>
+            <w:r>
+              <w:rPr>
+                <w:rFonts w:ascii="PT Sans" w:hAnsi="PT Sans"/>
+                <w:color w:val="222222"/>
+                <w:sz w:val="21"/>
+                <w:szCs w:val="21"/>
+                <w:shd w:val="clear" w:color="auto" w:fill="FFFFFF"/>
+              </w:rPr>
+              <w:t xml:space="preserve"> формат;</w:t>
+            </w:r>
+          </w:p>
+        </w:tc>
+        <w:tc>
+          <w:tcPr>
+            <w:tcW w:w="1276" w:type="dxa"/>
+          </w:tcPr>
+          <w:p/>
+        </w:tc>
+        <w:tc>
+          <w:tcPr>
+            <w:tcW w:w="2114" w:type="dxa"/>
+          </w:tcPr>
+          <w:p/>
+        </w:tc>
+      </w:tr>
+      <w:tr>
+        <w:tc>
+          <w:tcPr>
+            <w:tcW w:w="5949" w:type="dxa"/>
+          </w:tcPr>
+          <w:p>
+            <w:r>
+              <w:rPr>
+                <w:rFonts w:ascii="PT Sans" w:hAnsi="PT Sans"/>
+                <w:color w:val="222222"/>
+                <w:sz w:val="21"/>
+                <w:szCs w:val="21"/>
+                <w:shd w:val="clear" w:color="auto" w:fill="FFFFFF"/>
+              </w:rPr>
+              <w:t>Копии публикаций по теме диссертационной работы - 1 экз.;</w:t>
+            </w:r>
+          </w:p>
+        </w:tc>
+        <w:tc>
+          <w:tcPr>
+            <w:tcW w:w="1276" w:type="dxa"/>
+          </w:tcPr>
+          <w:p/>
+        </w:tc>
+        <w:tc>
+          <w:tcPr>
+            <w:tcW w:w="2114" w:type="dxa"/>
+          </w:tcPr>
+          <w:p/>
+        </w:tc>
+      </w:tr>
+      <w:tr>
+        <w:tc>
+          <w:tcPr>
+            <w:tcW w:w="5949" w:type="dxa"/>
+          </w:tcPr>
+          <w:p>
+            <w:pPr>
+              <w:rPr>
+                <w:rFonts w:ascii="PT Sans" w:hAnsi="PT Sans"/>
+                <w:color w:val="222222"/>
+                <w:sz w:val="21"/>
+                <w:szCs w:val="21"/>
+                <w:shd w:val="clear" w:color="auto" w:fill="FFFFFF"/>
+              </w:rPr>
+            </w:pPr>
+            <w:hyperlink r:id="rId15" w:history="1">
+              <w:r>
+                <w:rPr>
+                  <w:rStyle w:val="a7"/>
+                  <w:rFonts w:ascii="PT Sans" w:hAnsi="PT Sans"/>
+                  <w:color w:val="551A8B"/>
+                  <w:sz w:val="21"/>
+                  <w:szCs w:val="21"/>
+                  <w:shd w:val="clear" w:color="auto" w:fill="FFFFFF"/>
+                </w:rPr>
+                <w:t>Список работ, опубликованных по теме диссертации</w:t>
+              </w:r>
+            </w:hyperlink>
+            <w:r>
+              <w:rPr>
+                <w:rFonts w:ascii="PT Sans" w:hAnsi="PT Sans"/>
+                <w:color w:val="222222"/>
+                <w:sz w:val="21"/>
+                <w:szCs w:val="21"/>
+                <w:shd w:val="clear" w:color="auto" w:fill="FFFFFF"/>
+              </w:rPr>
+              <w:t> - 2 экз.</w:t>
+            </w:r>
+            <w:proofErr w:type="gramStart"/>
+            <w:r>
+              <w:rPr>
+                <w:rFonts w:ascii="PT Sans" w:hAnsi="PT Sans"/>
+                <w:color w:val="222222"/>
+                <w:sz w:val="21"/>
+                <w:szCs w:val="21"/>
+                <w:shd w:val="clear" w:color="auto" w:fill="FFFFFF"/>
+              </w:rPr>
+              <w:t>+(</w:t>
+            </w:r>
+            <w:proofErr w:type="gramEnd"/>
+            <w:r>
+              <w:rPr>
+                <w:rFonts w:ascii="PT Sans" w:hAnsi="PT Sans"/>
+                <w:color w:val="222222"/>
+                <w:sz w:val="21"/>
+                <w:szCs w:val="21"/>
+                <w:shd w:val="clear" w:color="auto" w:fill="FFFFFF"/>
+              </w:rPr>
+              <w:t>электронный вариант);</w:t>
+            </w:r>
+          </w:p>
+        </w:tc>
+        <w:tc>
+          <w:tcPr>
+            <w:tcW w:w="1276" w:type="dxa"/>
+          </w:tcPr>
+          <w:p/>
+        </w:tc>
+        <w:tc>
+          <w:tcPr>
+            <w:tcW w:w="2114" w:type="dxa"/>
+          </w:tcPr>
+          <w:p/>
+        </w:tc>
+      </w:tr>
+      <w:tr>
+        <w:tc>
+          <w:tcPr>
+            <w:tcW w:w="5949" w:type="dxa"/>
+          </w:tcPr>
+          <w:p>
+            <w:pPr>
+              <w:rPr>
+                <w:rFonts w:ascii="PT Sans" w:eastAsia="Times New Roman" w:hAnsi="PT Sans" w:cs="Times New Roman"/>
+                <w:color w:val="222222"/>
+                <w:sz w:val="21"/>
+                <w:szCs w:val="21"/>
+                <w:shd w:val="clear" w:color="auto" w:fill="FFFFFF"/>
+                <w:lang w:eastAsia="ru-RU"/>
+              </w:rPr>
+            </w:pPr>
+            <w:r>
+              <w:rPr>
+                <w:rFonts w:ascii="PT Sans" w:hAnsi="PT Sans"/>
+                <w:color w:val="222222"/>
+                <w:sz w:val="21"/>
+                <w:szCs w:val="21"/>
+                <w:shd w:val="clear" w:color="auto" w:fill="FFFFFF"/>
+              </w:rPr>
+              <w:t>заверенная копия документа о высшем профессиональном образования для соискателя ученой степени кандидата наук - 2 экз.</w:t>
+            </w:r>
+            <w:proofErr w:type="gramStart"/>
+            <w:r>
+              <w:rPr>
+                <w:rFonts w:ascii="PT Sans" w:hAnsi="PT Sans"/>
+                <w:color w:val="222222"/>
+                <w:sz w:val="21"/>
+                <w:szCs w:val="21"/>
+                <w:shd w:val="clear" w:color="auto" w:fill="FFFFFF"/>
+              </w:rPr>
+              <w:t>+(</w:t>
+            </w:r>
+            <w:proofErr w:type="gramEnd"/>
+            <w:r>
+              <w:rPr>
+                <w:rFonts w:ascii="PT Sans" w:hAnsi="PT Sans"/>
+                <w:color w:val="222222"/>
+                <w:sz w:val="21"/>
+                <w:szCs w:val="21"/>
+                <w:shd w:val="clear" w:color="auto" w:fill="FFFFFF"/>
+              </w:rPr>
+              <w:t>электронный вариант </w:t>
+            </w:r>
+            <w:proofErr w:type="spellStart"/>
+            <w:r>
+              <w:rPr>
+                <w:rFonts w:ascii="PT Sans" w:hAnsi="PT Sans"/>
+                <w:color w:val="222222"/>
+                <w:sz w:val="21"/>
+                <w:szCs w:val="21"/>
+                <w:shd w:val="clear" w:color="auto" w:fill="FFFFFF"/>
+              </w:rPr>
+              <w:t>pdf</w:t>
+            </w:r>
+            <w:proofErr w:type="spellEnd"/>
+            <w:r>
+              <w:rPr>
+                <w:rFonts w:ascii="PT Sans" w:hAnsi="PT Sans"/>
+                <w:color w:val="222222"/>
+                <w:sz w:val="21"/>
+                <w:szCs w:val="21"/>
+                <w:shd w:val="clear" w:color="auto" w:fill="FFFFFF"/>
+              </w:rPr>
+              <w:t xml:space="preserve"> формат);</w:t>
+            </w:r>
+          </w:p>
+        </w:tc>
+        <w:tc>
+          <w:tcPr>
+            <w:tcW w:w="1276" w:type="dxa"/>
+          </w:tcPr>
+          <w:p/>
+        </w:tc>
+        <w:tc>
+          <w:tcPr>
+            <w:tcW w:w="2114" w:type="dxa"/>
+          </w:tcPr>
+          <w:p/>
+        </w:tc>
+      </w:tr>
+      <w:tr>
+        <w:tc>
+          <w:tcPr>
+            <w:tcW w:w="5949" w:type="dxa"/>
+          </w:tcPr>
+          <w:p>
+            <w:pPr>
+              <w:rPr>
+                <w:rFonts w:ascii="PT Sans" w:hAnsi="PT Sans"/>
+                <w:color w:val="222222"/>
+                <w:sz w:val="21"/>
+                <w:szCs w:val="21"/>
+                <w:shd w:val="clear" w:color="auto" w:fill="FFFFFF"/>
+              </w:rPr>
+            </w:pPr>
+            <w:hyperlink r:id="rId16" w:history="1">
+              <w:r>
+                <w:rPr>
+                  <w:rStyle w:val="a7"/>
+                  <w:rFonts w:ascii="PT Sans" w:hAnsi="PT Sans"/>
+                  <w:color w:val="551A8B"/>
+                  <w:sz w:val="21"/>
+                  <w:szCs w:val="21"/>
+                  <w:shd w:val="clear" w:color="auto" w:fill="FFFFFF"/>
+                </w:rPr>
+                <w:t>Сведения о научных руководителях и научных консультантах 2 экз. + электронный вариант</w:t>
+              </w:r>
+            </w:hyperlink>
+            <w:r>
+              <w:rPr>
+                <w:rFonts w:ascii="PT Sans" w:hAnsi="PT Sans"/>
+                <w:color w:val="222222"/>
+                <w:sz w:val="21"/>
+                <w:szCs w:val="21"/>
+                <w:shd w:val="clear" w:color="auto" w:fill="FFFFFF"/>
+              </w:rPr>
+              <w:t> </w:t>
+            </w:r>
+            <w:proofErr w:type="spellStart"/>
+            <w:r>
+              <w:rPr>
+                <w:rFonts w:ascii="PT Sans" w:hAnsi="PT Sans"/>
+                <w:color w:val="222222"/>
+                <w:sz w:val="21"/>
+                <w:szCs w:val="21"/>
+                <w:shd w:val="clear" w:color="auto" w:fill="FFFFFF"/>
+              </w:rPr>
+              <w:t>pdf</w:t>
+            </w:r>
+            <w:proofErr w:type="spellEnd"/>
+            <w:r>
+              <w:rPr>
+                <w:rFonts w:ascii="PT Sans" w:hAnsi="PT Sans"/>
+                <w:color w:val="222222"/>
+                <w:sz w:val="21"/>
+                <w:szCs w:val="21"/>
+                <w:shd w:val="clear" w:color="auto" w:fill="FFFFFF"/>
+              </w:rPr>
+              <w:t xml:space="preserve"> формат;</w:t>
+            </w:r>
+            <w:bookmarkStart w:id="0" w:name="_GoBack"/>
+            <w:bookmarkEnd w:id="0"/>
+          </w:p>
+        </w:tc>
+        <w:tc>
+          <w:tcPr>
+            <w:tcW w:w="1276" w:type="dxa"/>
+          </w:tcPr>
+          <w:p/>
+        </w:tc>
+        <w:tc>
+          <w:tcPr>
+            <w:tcW w:w="2114" w:type="dxa"/>
+          </w:tcPr>
+          <w:p/>
+        </w:tc>
+      </w:tr>
+      <w:tr>
+        <w:tc>
+          <w:tcPr>
+            <w:tcW w:w="5949" w:type="dxa"/>
+          </w:tcPr>
+          <w:p>
+            <w:pPr>
+              <w:rPr>
+                <w:rFonts w:ascii="PT Sans" w:eastAsia="Times New Roman" w:hAnsi="PT Sans" w:cs="Times New Roman"/>
+                <w:color w:val="222222"/>
+                <w:sz w:val="21"/>
+                <w:szCs w:val="21"/>
+                <w:shd w:val="clear" w:color="auto" w:fill="FFFFFF"/>
+                <w:lang w:eastAsia="ru-RU"/>
+              </w:rPr>
+            </w:pPr>
+            <w:r>
+              <w:rPr>
+                <w:rFonts w:ascii="PT Sans" w:eastAsia="Times New Roman" w:hAnsi="PT Sans" w:cs="Times New Roman"/>
+                <w:color w:val="222222"/>
+                <w:sz w:val="21"/>
+                <w:szCs w:val="21"/>
+                <w:shd w:val="clear" w:color="auto" w:fill="FFFFFF"/>
+                <w:lang w:eastAsia="ru-RU"/>
+              </w:rPr>
+              <w:t>2</w:t>
+            </w:r>
+          </w:p>
+        </w:tc>
+        <w:tc>
+          <w:tcPr>
+            <w:tcW w:w="1276" w:type="dxa"/>
+          </w:tcPr>
+          <w:p/>
+        </w:tc>
+        <w:tc>
+          <w:tcPr>
+            <w:tcW w:w="2114" w:type="dxa"/>
+          </w:tcPr>
+          <w:p/>
+        </w:tc>
+      </w:tr>
+      <w:tr>
+        <w:tc>
+          <w:tcPr>
+            <w:tcW w:w="5949" w:type="dxa"/>
           </w:tcPr>
           <w:p>
             <w:pPr>
@@ -120,13 +1059,143 @@
                 <w:shd w:val="clear" w:color="auto" w:fill="FFFFFF"/>
                 <w:lang w:eastAsia="ru-RU"/>
               </w:rPr>
-              <w:t>подтверждения размещения на сайте организации полного текста диссертации (распечатка страницы с сайта с указанием даты размещения) + (электронный вариант pdf формат);</w:t>
-            </w:r>
-          </w:p>
-        </w:tc>
-        <w:tc>
-          <w:tcPr>
-            <w:tcW w:w="4670" w:type="dxa"/>
+              <w:t> З</w:t>
+            </w:r>
+            <w:hyperlink r:id="rId17" w:history="1">
+              <w:r>
+                <w:rPr>
+                  <w:rFonts w:ascii="PT Sans" w:eastAsia="Times New Roman" w:hAnsi="PT Sans" w:cs="Times New Roman"/>
+                  <w:color w:val="551A8B"/>
+                  <w:sz w:val="21"/>
+                  <w:szCs w:val="21"/>
+                  <w:shd w:val="clear" w:color="auto" w:fill="FFFFFF"/>
+                  <w:lang w:eastAsia="ru-RU"/>
+                </w:rPr>
+                <w:t>аявление на имя председателя диссертационного совета</w:t>
+              </w:r>
+            </w:hyperlink>
+            <w:r>
+              <w:rPr>
+                <w:rFonts w:ascii="PT Sans" w:eastAsia="Times New Roman" w:hAnsi="PT Sans" w:cs="Times New Roman"/>
+                <w:color w:val="222222"/>
+                <w:sz w:val="21"/>
+                <w:szCs w:val="21"/>
+                <w:shd w:val="clear" w:color="auto" w:fill="FFFFFF"/>
+                <w:lang w:eastAsia="ru-RU"/>
+              </w:rPr>
+              <w:t xml:space="preserve"> - 1 экз.+ (электронный вариант </w:t>
+            </w:r>
+            <w:proofErr w:type="spellStart"/>
+            <w:proofErr w:type="gramStart"/>
+            <w:r>
+              <w:rPr>
+                <w:rFonts w:ascii="PT Sans" w:eastAsia="Times New Roman" w:hAnsi="PT Sans" w:cs="Times New Roman"/>
+                <w:color w:val="222222"/>
+                <w:sz w:val="21"/>
+                <w:szCs w:val="21"/>
+                <w:shd w:val="clear" w:color="auto" w:fill="FFFFFF"/>
+                <w:lang w:eastAsia="ru-RU"/>
+              </w:rPr>
+              <w:t>pdf</w:t>
+            </w:r>
+            <w:proofErr w:type="spellEnd"/>
+            <w:r>
+              <w:rPr>
+                <w:rFonts w:ascii="PT Sans" w:eastAsia="Times New Roman" w:hAnsi="PT Sans" w:cs="Times New Roman"/>
+                <w:color w:val="222222"/>
+                <w:sz w:val="21"/>
+                <w:szCs w:val="21"/>
+                <w:shd w:val="clear" w:color="auto" w:fill="FFFFFF"/>
+                <w:lang w:eastAsia="ru-RU"/>
+              </w:rPr>
+              <w:t>  формат</w:t>
+            </w:r>
+            <w:proofErr w:type="gramEnd"/>
+            <w:r>
+              <w:rPr>
+                <w:rFonts w:ascii="PT Sans" w:eastAsia="Times New Roman" w:hAnsi="PT Sans" w:cs="Times New Roman"/>
+                <w:color w:val="222222"/>
+                <w:sz w:val="21"/>
+                <w:szCs w:val="21"/>
+                <w:shd w:val="clear" w:color="auto" w:fill="FFFFFF"/>
+                <w:lang w:eastAsia="ru-RU"/>
+              </w:rPr>
+              <w:t>);</w:t>
+            </w:r>
+          </w:p>
+          <w:p/>
+        </w:tc>
+        <w:tc>
+          <w:tcPr>
+            <w:tcW w:w="1276" w:type="dxa"/>
+          </w:tcPr>
+          <w:p/>
+        </w:tc>
+        <w:tc>
+          <w:tcPr>
+            <w:tcW w:w="2114" w:type="dxa"/>
+          </w:tcPr>
+          <w:p/>
+        </w:tc>
+      </w:tr>
+      <w:tr>
+        <w:tc>
+          <w:tcPr>
+            <w:tcW w:w="5949" w:type="dxa"/>
+          </w:tcPr>
+          <w:p>
+            <w:pPr>
+              <w:rPr>
+                <w:rFonts w:ascii="Times New Roman" w:eastAsia="Times New Roman" w:hAnsi="Times New Roman" w:cs="Times New Roman"/>
+                <w:lang w:eastAsia="ru-RU"/>
+              </w:rPr>
+            </w:pPr>
+            <w:r>
+              <w:rPr>
+                <w:rFonts w:ascii="PT Sans" w:eastAsia="Times New Roman" w:hAnsi="PT Sans" w:cs="Times New Roman"/>
+                <w:color w:val="222222"/>
+                <w:sz w:val="21"/>
+                <w:szCs w:val="21"/>
+                <w:shd w:val="clear" w:color="auto" w:fill="FFFFFF"/>
+                <w:lang w:eastAsia="ru-RU"/>
+              </w:rPr>
+              <w:t>подтверждения размещения на сайте организации полного текста диссертации (распечатка страницы с сайта с указанием даты размещения) + (электронный вариант </w:t>
+            </w:r>
+            <w:proofErr w:type="spellStart"/>
+            <w:r>
+              <w:rPr>
+                <w:rFonts w:ascii="PT Sans" w:eastAsia="Times New Roman" w:hAnsi="PT Sans" w:cs="Times New Roman"/>
+                <w:color w:val="222222"/>
+                <w:sz w:val="21"/>
+                <w:szCs w:val="21"/>
+                <w:shd w:val="clear" w:color="auto" w:fill="FFFFFF"/>
+                <w:lang w:eastAsia="ru-RU"/>
+              </w:rPr>
+              <w:t>pdf</w:t>
+            </w:r>
+            <w:proofErr w:type="spellEnd"/>
+            <w:r>
+              <w:rPr>
+                <w:rFonts w:ascii="PT Sans" w:eastAsia="Times New Roman" w:hAnsi="PT Sans" w:cs="Times New Roman"/>
+                <w:color w:val="222222"/>
+                <w:sz w:val="21"/>
+                <w:szCs w:val="21"/>
+                <w:shd w:val="clear" w:color="auto" w:fill="FFFFFF"/>
+                <w:lang w:eastAsia="ru-RU"/>
+              </w:rPr>
+              <w:t xml:space="preserve"> формат);</w:t>
+            </w:r>
+          </w:p>
+        </w:tc>
+        <w:tc>
+          <w:tcPr>
+            <w:tcW w:w="1276" w:type="dxa"/>
+          </w:tcPr>
+          <w:p/>
+        </w:tc>
+        <w:tc>
+          <w:tcPr>
+            <w:tcW w:w="2114" w:type="dxa"/>
           </w:tcPr>
           <w:p/>
         </w:tc>
@@ -137,7 +1206,7 @@
         </w:trPr>
         <w:tc>
           <w:tcPr>
-            <w:tcW w:w="4669" w:type="dxa"/>
+            <w:tcW w:w="5949" w:type="dxa"/>
           </w:tcPr>
           <w:p>
             <w:pPr>
@@ -146,7 +1215,7 @@
                 <w:lang w:eastAsia="ru-RU"/>
               </w:rPr>
             </w:pPr>
-            <w:hyperlink r:id="rId7" w:history="1">
+            <w:hyperlink r:id="rId18" w:history="1">
               <w:r>
                 <w:rPr>
                   <w:rFonts w:ascii="PT Sans" w:eastAsia="Times New Roman" w:hAnsi="PT Sans" w:cs="Times New Roman"/>
@@ -170,7 +1239,7 @@
               </w:rPr>
               <w:t> </w:t>
             </w:r>
-            <w:hyperlink r:id="rId8" w:history="1">
+            <w:hyperlink r:id="rId19" w:history="1">
               <w:r>
                 <w:rPr>
                   <w:rFonts w:ascii="PT Sans" w:eastAsia="Times New Roman" w:hAnsi="PT Sans" w:cs="Times New Roman"/>
@@ -192,9 +1261,33 @@
                 <w:shd w:val="clear" w:color="auto" w:fill="FFFFFF"/>
                 <w:lang w:eastAsia="ru-RU"/>
               </w:rPr>
-              <w:t> pdf формат</w:t>
-            </w:r>
-            <w:hyperlink r:id="rId9" w:history="1">
+              <w:t> </w:t>
+            </w:r>
+            <w:proofErr w:type="spellStart"/>
+            <w:r>
+              <w:rPr>
+                <w:rFonts w:ascii="PT Sans" w:eastAsia="Times New Roman" w:hAnsi="PT Sans" w:cs="Times New Roman"/>
+                <w:color w:val="222222"/>
+                <w:sz w:val="21"/>
+                <w:szCs w:val="21"/>
+                <w:shd w:val="clear" w:color="auto" w:fill="FFFFFF"/>
+                <w:lang w:eastAsia="ru-RU"/>
+              </w:rPr>
+              <w:t>pdf</w:t>
+            </w:r>
+            <w:proofErr w:type="spellEnd"/>
+            <w:r>
+              <w:rPr>
+                <w:rFonts w:ascii="PT Sans" w:eastAsia="Times New Roman" w:hAnsi="PT Sans" w:cs="Times New Roman"/>
+                <w:color w:val="222222"/>
+                <w:sz w:val="21"/>
+                <w:szCs w:val="21"/>
+                <w:shd w:val="clear" w:color="auto" w:fill="FFFFFF"/>
+                <w:lang w:eastAsia="ru-RU"/>
+              </w:rPr>
+              <w:t xml:space="preserve"> формат</w:t>
+            </w:r>
+            <w:hyperlink r:id="rId20" w:history="1">
               <w:r>
                 <w:rPr>
                   <w:rFonts w:ascii="PT Sans" w:eastAsia="Times New Roman" w:hAnsi="PT Sans" w:cs="Times New Roman"/>
@@ -222,7 +1315,13 @@
         </w:tc>
         <w:tc>
           <w:tcPr>
-            <w:tcW w:w="4670" w:type="dxa"/>
+            <w:tcW w:w="1276" w:type="dxa"/>
+          </w:tcPr>
+          <w:p/>
+        </w:tc>
+        <w:tc>
+          <w:tcPr>
+            <w:tcW w:w="2114" w:type="dxa"/>
           </w:tcPr>
           <w:p/>
         </w:tc>
@@ -230,7 +1329,7 @@
       <w:tr>
         <w:tc>
           <w:tcPr>
-            <w:tcW w:w="4669" w:type="dxa"/>
+            <w:tcW w:w="5949" w:type="dxa"/>
           </w:tcPr>
           <w:p>
             <w:pPr>
@@ -239,7 +1338,7 @@
                 <w:lang w:eastAsia="ru-RU"/>
               </w:rPr>
             </w:pPr>
-            <w:hyperlink r:id="rId10" w:history="1">
+            <w:hyperlink r:id="rId21" w:history="1">
               <w:r>
                 <w:rPr>
                   <w:rFonts w:ascii="PT Sans" w:eastAsia="Times New Roman" w:hAnsi="PT Sans" w:cs="Times New Roman"/>
@@ -249,7 +1348,31 @@
                   <w:shd w:val="clear" w:color="auto" w:fill="FFFFFF"/>
                   <w:lang w:eastAsia="ru-RU"/>
                 </w:rPr>
-                <w:t>заключение комиссии дисс. совета (экспертиза диссертации, подписи членов комиссии) </w:t>
+                <w:t xml:space="preserve">заключение комиссии </w:t>
+              </w:r>
+              <w:proofErr w:type="spellStart"/>
+              <w:r>
+                <w:rPr>
+                  <w:rFonts w:ascii="PT Sans" w:eastAsia="Times New Roman" w:hAnsi="PT Sans" w:cs="Times New Roman"/>
+                  <w:color w:val="551A8B"/>
+                  <w:sz w:val="21"/>
+                  <w:szCs w:val="21"/>
+                  <w:shd w:val="clear" w:color="auto" w:fill="FFFFFF"/>
+                  <w:lang w:eastAsia="ru-RU"/>
+                </w:rPr>
+                <w:t>дисс</w:t>
+              </w:r>
+              <w:proofErr w:type="spellEnd"/>
+              <w:r>
+                <w:rPr>
+                  <w:rFonts w:ascii="PT Sans" w:eastAsia="Times New Roman" w:hAnsi="PT Sans" w:cs="Times New Roman"/>
+                  <w:color w:val="551A8B"/>
+                  <w:sz w:val="21"/>
+                  <w:szCs w:val="21"/>
+                  <w:shd w:val="clear" w:color="auto" w:fill="FFFFFF"/>
+                  <w:lang w:eastAsia="ru-RU"/>
+                </w:rPr>
+                <w:t>. совета (экспертиза диссертации, подписи членов комиссии) </w:t>
               </w:r>
             </w:hyperlink>
             <w:r>
@@ -261,13 +1384,43 @@
                 <w:shd w:val="clear" w:color="auto" w:fill="FFFFFF"/>
                 <w:lang w:eastAsia="ru-RU"/>
               </w:rPr>
-              <w:t>- 1 экз. + электронный вариант pdf формат;</w:t>
-            </w:r>
-          </w:p>
-        </w:tc>
-        <w:tc>
-          <w:tcPr>
-            <w:tcW w:w="4670" w:type="dxa"/>
+              <w:t>- 1 экз. + электронный вариант </w:t>
+            </w:r>
+            <w:proofErr w:type="spellStart"/>
+            <w:r>
+              <w:rPr>
+                <w:rFonts w:ascii="PT Sans" w:eastAsia="Times New Roman" w:hAnsi="PT Sans" w:cs="Times New Roman"/>
+                <w:color w:val="222222"/>
+                <w:sz w:val="21"/>
+                <w:szCs w:val="21"/>
+                <w:shd w:val="clear" w:color="auto" w:fill="FFFFFF"/>
+                <w:lang w:eastAsia="ru-RU"/>
+              </w:rPr>
+              <w:t>pdf</w:t>
+            </w:r>
+            <w:proofErr w:type="spellEnd"/>
+            <w:r>
+              <w:rPr>
+                <w:rFonts w:ascii="PT Sans" w:eastAsia="Times New Roman" w:hAnsi="PT Sans" w:cs="Times New Roman"/>
+                <w:color w:val="222222"/>
+                <w:sz w:val="21"/>
+                <w:szCs w:val="21"/>
+                <w:shd w:val="clear" w:color="auto" w:fill="FFFFFF"/>
+                <w:lang w:eastAsia="ru-RU"/>
+              </w:rPr>
+              <w:t xml:space="preserve"> формат;</w:t>
+            </w:r>
+          </w:p>
+        </w:tc>
+        <w:tc>
+          <w:tcPr>
+            <w:tcW w:w="1276" w:type="dxa"/>
+          </w:tcPr>
+          <w:p/>
+        </w:tc>
+        <w:tc>
+          <w:tcPr>
+            <w:tcW w:w="2114" w:type="dxa"/>
           </w:tcPr>
           <w:p/>
         </w:tc>
@@ -278,7 +1431,7 @@
         </w:trPr>
         <w:tc>
           <w:tcPr>
-            <w:tcW w:w="4669" w:type="dxa"/>
+            <w:tcW w:w="5949" w:type="dxa"/>
           </w:tcPr>
           <w:p>
             <w:pPr>
@@ -287,7 +1440,7 @@
                 <w:lang w:eastAsia="ru-RU"/>
               </w:rPr>
             </w:pPr>
-            <w:hyperlink r:id="rId11" w:history="1">
+            <w:hyperlink r:id="rId22" w:history="1">
               <w:r>
                 <w:rPr>
                   <w:rFonts w:ascii="PT Sans" w:eastAsia="Times New Roman" w:hAnsi="PT Sans" w:cs="Times New Roman"/>
@@ -297,7 +1450,31 @@
                   <w:shd w:val="clear" w:color="auto" w:fill="FFFFFF"/>
                   <w:lang w:eastAsia="ru-RU"/>
                 </w:rPr>
-                <w:t>выписка из протокола заседания дисс. совета</w:t>
+                <w:t xml:space="preserve">выписка из протокола заседания </w:t>
+              </w:r>
+              <w:proofErr w:type="spellStart"/>
+              <w:r>
+                <w:rPr>
+                  <w:rFonts w:ascii="PT Sans" w:eastAsia="Times New Roman" w:hAnsi="PT Sans" w:cs="Times New Roman"/>
+                  <w:color w:val="551A8B"/>
+                  <w:sz w:val="21"/>
+                  <w:szCs w:val="21"/>
+                  <w:shd w:val="clear" w:color="auto" w:fill="FFFFFF"/>
+                  <w:lang w:eastAsia="ru-RU"/>
+                </w:rPr>
+                <w:t>дисс</w:t>
+              </w:r>
+              <w:proofErr w:type="spellEnd"/>
+              <w:r>
+                <w:rPr>
+                  <w:rFonts w:ascii="PT Sans" w:eastAsia="Times New Roman" w:hAnsi="PT Sans" w:cs="Times New Roman"/>
+                  <w:color w:val="551A8B"/>
+                  <w:sz w:val="21"/>
+                  <w:szCs w:val="21"/>
+                  <w:shd w:val="clear" w:color="auto" w:fill="FFFFFF"/>
+                  <w:lang w:eastAsia="ru-RU"/>
+                </w:rPr>
+                <w:t>. совета</w:t>
               </w:r>
             </w:hyperlink>
             <w:r>
@@ -309,13 +1486,91 @@
                 <w:shd w:val="clear" w:color="auto" w:fill="FFFFFF"/>
                 <w:lang w:eastAsia="ru-RU"/>
               </w:rPr>
-              <w:t> (о назначении офиц. оппонентов (с указанием звания, должности и места работы); ведущей организации; утверждение списка рассылки автореф.) - 2 экз.+(электронный вариант pdf формат);</w:t>
-            </w:r>
-          </w:p>
-        </w:tc>
-        <w:tc>
-          <w:tcPr>
-            <w:tcW w:w="4670" w:type="dxa"/>
+              <w:t xml:space="preserve"> (о назначении офиц. оппонентов (с указанием звания, должности и места работы); ведущей организации; утверждение списка рассылки </w:t>
+            </w:r>
+            <w:proofErr w:type="spellStart"/>
+            <w:r>
+              <w:rPr>
+                <w:rFonts w:ascii="PT Sans" w:eastAsia="Times New Roman" w:hAnsi="PT Sans" w:cs="Times New Roman"/>
+                <w:color w:val="222222"/>
+                <w:sz w:val="21"/>
+                <w:szCs w:val="21"/>
+                <w:shd w:val="clear" w:color="auto" w:fill="FFFFFF"/>
+                <w:lang w:eastAsia="ru-RU"/>
+              </w:rPr>
+              <w:t>автореф</w:t>
+            </w:r>
+            <w:proofErr w:type="spellEnd"/>
+            <w:r>
+              <w:rPr>
+                <w:rFonts w:ascii="PT Sans" w:eastAsia="Times New Roman" w:hAnsi="PT Sans" w:cs="Times New Roman"/>
+                <w:color w:val="222222"/>
+                <w:sz w:val="21"/>
+                <w:szCs w:val="21"/>
+                <w:shd w:val="clear" w:color="auto" w:fill="FFFFFF"/>
+                <w:lang w:eastAsia="ru-RU"/>
+              </w:rPr>
+              <w:t>.) - 2 экз.</w:t>
+            </w:r>
+            <w:proofErr w:type="gramStart"/>
+            <w:r>
+              <w:rPr>
+                <w:rFonts w:ascii="PT Sans" w:eastAsia="Times New Roman" w:hAnsi="PT Sans" w:cs="Times New Roman"/>
+                <w:color w:val="222222"/>
+                <w:sz w:val="21"/>
+                <w:szCs w:val="21"/>
+                <w:shd w:val="clear" w:color="auto" w:fill="FFFFFF"/>
+                <w:lang w:eastAsia="ru-RU"/>
+              </w:rPr>
+              <w:t>+(</w:t>
+            </w:r>
+            <w:proofErr w:type="gramEnd"/>
+            <w:r>
+              <w:rPr>
+                <w:rFonts w:ascii="PT Sans" w:eastAsia="Times New Roman" w:hAnsi="PT Sans" w:cs="Times New Roman"/>
+                <w:color w:val="222222"/>
+                <w:sz w:val="21"/>
+                <w:szCs w:val="21"/>
+                <w:shd w:val="clear" w:color="auto" w:fill="FFFFFF"/>
+                <w:lang w:eastAsia="ru-RU"/>
+              </w:rPr>
+              <w:t>электронный вариант </w:t>
+            </w:r>
+            <w:proofErr w:type="spellStart"/>
+            <w:r>
+              <w:rPr>
+                <w:rFonts w:ascii="PT Sans" w:eastAsia="Times New Roman" w:hAnsi="PT Sans" w:cs="Times New Roman"/>
+                <w:color w:val="222222"/>
+                <w:sz w:val="21"/>
+                <w:szCs w:val="21"/>
+                <w:shd w:val="clear" w:color="auto" w:fill="FFFFFF"/>
+                <w:lang w:eastAsia="ru-RU"/>
+              </w:rPr>
+              <w:t>pdf</w:t>
+            </w:r>
+            <w:proofErr w:type="spellEnd"/>
+            <w:r>
+              <w:rPr>
+                <w:rFonts w:ascii="PT Sans" w:eastAsia="Times New Roman" w:hAnsi="PT Sans" w:cs="Times New Roman"/>
+                <w:color w:val="222222"/>
+                <w:sz w:val="21"/>
+                <w:szCs w:val="21"/>
+                <w:shd w:val="clear" w:color="auto" w:fill="FFFFFF"/>
+                <w:lang w:eastAsia="ru-RU"/>
+              </w:rPr>
+              <w:t xml:space="preserve"> формат);</w:t>
+            </w:r>
+          </w:p>
+        </w:tc>
+        <w:tc>
+          <w:tcPr>
+            <w:tcW w:w="1276" w:type="dxa"/>
+          </w:tcPr>
+          <w:p/>
+        </w:tc>
+        <w:tc>
+          <w:tcPr>
+            <w:tcW w:w="2114" w:type="dxa"/>
           </w:tcPr>
           <w:p/>
         </w:tc>
@@ -323,7 +1578,7 @@
       <w:tr>
         <w:tc>
           <w:tcPr>
-            <w:tcW w:w="4669" w:type="dxa"/>
+            <w:tcW w:w="5949" w:type="dxa"/>
           </w:tcPr>
           <w:p>
             <w:pPr>
@@ -348,7 +1603,13 @@
         </w:tc>
         <w:tc>
           <w:tcPr>
-            <w:tcW w:w="4670" w:type="dxa"/>
+            <w:tcW w:w="1276" w:type="dxa"/>
+          </w:tcPr>
+          <w:p/>
+        </w:tc>
+        <w:tc>
+          <w:tcPr>
+            <w:tcW w:w="2114" w:type="dxa"/>
           </w:tcPr>
           <w:p/>
         </w:tc>
@@ -356,7 +1617,7 @@
       <w:tr>
         <w:tc>
           <w:tcPr>
-            <w:tcW w:w="4669" w:type="dxa"/>
+            <w:tcW w:w="5949" w:type="dxa"/>
           </w:tcPr>
           <w:p>
             <w:pPr>
@@ -374,25 +1635,55 @@
                 <w:shd w:val="clear" w:color="auto" w:fill="FFFFFF"/>
                 <w:lang w:eastAsia="ru-RU"/>
               </w:rPr>
-              <w:t>не позднее чем за 2 месяца до дня защиты диссертации размещение объявлений и авторефератов на официальном сайте Минобрнауки РФ и КФУ;</w:t>
-            </w:r>
-          </w:p>
-          <w:p>
-            <w:pPr>
-              <w:rPr>
-                <w:rFonts w:ascii="PT Sans" w:eastAsia="Times New Roman" w:hAnsi="PT Sans" w:cs="Times New Roman"/>
-                <w:color w:val="222222"/>
-                <w:sz w:val="21"/>
-                <w:szCs w:val="21"/>
-                <w:shd w:val="clear" w:color="auto" w:fill="FFFFFF"/>
-                <w:lang w:eastAsia="ru-RU"/>
-              </w:rPr>
-            </w:pPr>
-          </w:p>
-        </w:tc>
-        <w:tc>
-          <w:tcPr>
-            <w:tcW w:w="4670" w:type="dxa"/>
+              <w:t xml:space="preserve">не позднее чем за 2 месяца до дня защиты диссертации размещение объявлений и авторефератов на официальном сайте </w:t>
+            </w:r>
+            <w:proofErr w:type="spellStart"/>
+            <w:r>
+              <w:rPr>
+                <w:rFonts w:ascii="PT Sans" w:eastAsia="Times New Roman" w:hAnsi="PT Sans" w:cs="Times New Roman"/>
+                <w:color w:val="222222"/>
+                <w:sz w:val="21"/>
+                <w:szCs w:val="21"/>
+                <w:shd w:val="clear" w:color="auto" w:fill="FFFFFF"/>
+                <w:lang w:eastAsia="ru-RU"/>
+              </w:rPr>
+              <w:t>Минобрнауки</w:t>
+            </w:r>
+            <w:proofErr w:type="spellEnd"/>
+            <w:r>
+              <w:rPr>
+                <w:rFonts w:ascii="PT Sans" w:eastAsia="Times New Roman" w:hAnsi="PT Sans" w:cs="Times New Roman"/>
+                <w:color w:val="222222"/>
+                <w:sz w:val="21"/>
+                <w:szCs w:val="21"/>
+                <w:shd w:val="clear" w:color="auto" w:fill="FFFFFF"/>
+                <w:lang w:eastAsia="ru-RU"/>
+              </w:rPr>
+              <w:t xml:space="preserve"> РФ и КФУ;</w:t>
+            </w:r>
+          </w:p>
+          <w:p>
+            <w:pPr>
+              <w:rPr>
+                <w:rFonts w:ascii="PT Sans" w:eastAsia="Times New Roman" w:hAnsi="PT Sans" w:cs="Times New Roman"/>
+                <w:color w:val="222222"/>
+                <w:sz w:val="21"/>
+                <w:szCs w:val="21"/>
+                <w:shd w:val="clear" w:color="auto" w:fill="FFFFFF"/>
+                <w:lang w:eastAsia="ru-RU"/>
+              </w:rPr>
+            </w:pPr>
+          </w:p>
+        </w:tc>
+        <w:tc>
+          <w:tcPr>
+            <w:tcW w:w="1276" w:type="dxa"/>
+          </w:tcPr>
+          <w:p/>
+        </w:tc>
+        <w:tc>
+          <w:tcPr>
+            <w:tcW w:w="2114" w:type="dxa"/>
           </w:tcPr>
           <w:p/>
         </w:tc>
@@ -400,7 +1691,7 @@
       <w:tr>
         <w:tc>
           <w:tcPr>
-            <w:tcW w:w="4669" w:type="dxa"/>
+            <w:tcW w:w="5949" w:type="dxa"/>
           </w:tcPr>
           <w:p>
             <w:pPr>
@@ -409,7 +1700,7 @@
                 <w:lang w:eastAsia="ru-RU"/>
               </w:rPr>
             </w:pPr>
-            <w:hyperlink r:id="rId12" w:history="1">
+            <w:hyperlink r:id="rId23" w:history="1">
               <w:r>
                 <w:rPr>
                   <w:rFonts w:ascii="PT Sans" w:eastAsia="Times New Roman" w:hAnsi="PT Sans" w:cs="Times New Roman"/>
@@ -419,7 +1710,33 @@
                   <w:shd w:val="clear" w:color="auto" w:fill="FFFFFF"/>
                   <w:lang w:eastAsia="ru-RU"/>
                 </w:rPr>
-                <w:t>письмо в ведущую организацию на имя руководителя, оф.оппонентам </w:t>
+                <w:t xml:space="preserve">письмо в ведущую организацию на имя руководителя, </w:t>
+              </w:r>
+              <w:proofErr w:type="spellStart"/>
+              <w:proofErr w:type="gramStart"/>
+              <w:r>
+                <w:rPr>
+                  <w:rFonts w:ascii="PT Sans" w:eastAsia="Times New Roman" w:hAnsi="PT Sans" w:cs="Times New Roman"/>
+                  <w:color w:val="551A8B"/>
+                  <w:sz w:val="21"/>
+                  <w:szCs w:val="21"/>
+                  <w:shd w:val="clear" w:color="auto" w:fill="FFFFFF"/>
+                  <w:lang w:eastAsia="ru-RU"/>
+                </w:rPr>
+                <w:t>оф.оппонентам</w:t>
+              </w:r>
+              <w:proofErr w:type="spellEnd"/>
+              <w:proofErr w:type="gramEnd"/>
+              <w:r>
+                <w:rPr>
+                  <w:rFonts w:ascii="PT Sans" w:eastAsia="Times New Roman" w:hAnsi="PT Sans" w:cs="Times New Roman"/>
+                  <w:color w:val="551A8B"/>
+                  <w:sz w:val="21"/>
+                  <w:szCs w:val="21"/>
+                  <w:shd w:val="clear" w:color="auto" w:fill="FFFFFF"/>
+                  <w:lang w:eastAsia="ru-RU"/>
+                </w:rPr>
+                <w:t> </w:t>
               </w:r>
             </w:hyperlink>
             <w:r>
@@ -431,25 +1748,55 @@
                 <w:shd w:val="clear" w:color="auto" w:fill="FFFFFF"/>
                 <w:lang w:eastAsia="ru-RU"/>
               </w:rPr>
-              <w:t>(на бланках КФУ (бланки в 105 ком)) - 2 экз.+(электронный вариант pdf формат);</w:t>
-            </w:r>
-          </w:p>
-          <w:p>
-            <w:pPr>
-              <w:rPr>
-                <w:rFonts w:ascii="PT Sans" w:eastAsia="Times New Roman" w:hAnsi="PT Sans" w:cs="Times New Roman"/>
-                <w:color w:val="222222"/>
-                <w:sz w:val="21"/>
-                <w:szCs w:val="21"/>
-                <w:shd w:val="clear" w:color="auto" w:fill="FFFFFF"/>
-                <w:lang w:eastAsia="ru-RU"/>
-              </w:rPr>
-            </w:pPr>
-          </w:p>
-        </w:tc>
-        <w:tc>
-          <w:tcPr>
-            <w:tcW w:w="4670" w:type="dxa"/>
+              <w:t>(на бланках КФУ (бланки в 105 ком)) - 2 экз.+(электронный вариант </w:t>
+            </w:r>
+            <w:proofErr w:type="spellStart"/>
+            <w:r>
+              <w:rPr>
+                <w:rFonts w:ascii="PT Sans" w:eastAsia="Times New Roman" w:hAnsi="PT Sans" w:cs="Times New Roman"/>
+                <w:color w:val="222222"/>
+                <w:sz w:val="21"/>
+                <w:szCs w:val="21"/>
+                <w:shd w:val="clear" w:color="auto" w:fill="FFFFFF"/>
+                <w:lang w:eastAsia="ru-RU"/>
+              </w:rPr>
+              <w:t>pdf</w:t>
+            </w:r>
+            <w:proofErr w:type="spellEnd"/>
+            <w:r>
+              <w:rPr>
+                <w:rFonts w:ascii="PT Sans" w:eastAsia="Times New Roman" w:hAnsi="PT Sans" w:cs="Times New Roman"/>
+                <w:color w:val="222222"/>
+                <w:sz w:val="21"/>
+                <w:szCs w:val="21"/>
+                <w:shd w:val="clear" w:color="auto" w:fill="FFFFFF"/>
+                <w:lang w:eastAsia="ru-RU"/>
+              </w:rPr>
+              <w:t xml:space="preserve"> формат);</w:t>
+            </w:r>
+          </w:p>
+          <w:p>
+            <w:pPr>
+              <w:rPr>
+                <w:rFonts w:ascii="PT Sans" w:eastAsia="Times New Roman" w:hAnsi="PT Sans" w:cs="Times New Roman"/>
+                <w:color w:val="222222"/>
+                <w:sz w:val="21"/>
+                <w:szCs w:val="21"/>
+                <w:shd w:val="clear" w:color="auto" w:fill="FFFFFF"/>
+                <w:lang w:eastAsia="ru-RU"/>
+              </w:rPr>
+            </w:pPr>
+          </w:p>
+        </w:tc>
+        <w:tc>
+          <w:tcPr>
+            <w:tcW w:w="1276" w:type="dxa"/>
+          </w:tcPr>
+          <w:p/>
+        </w:tc>
+        <w:tc>
+          <w:tcPr>
+            <w:tcW w:w="2114" w:type="dxa"/>
           </w:tcPr>
           <w:p/>
         </w:tc>
@@ -457,7 +1804,7 @@
       <w:tr>
         <w:tc>
           <w:tcPr>
-            <w:tcW w:w="4669" w:type="dxa"/>
+            <w:tcW w:w="5949" w:type="dxa"/>
           </w:tcPr>
           <w:p>
             <w:pPr>
@@ -466,7 +1813,7 @@
                 <w:lang w:eastAsia="ru-RU"/>
               </w:rPr>
             </w:pPr>
-            <w:hyperlink r:id="rId13" w:history="1">
+            <w:hyperlink r:id="rId24" w:history="1">
               <w:r>
                 <w:rPr>
                   <w:rFonts w:ascii="PT Sans" w:eastAsia="Times New Roman" w:hAnsi="PT Sans" w:cs="Times New Roman"/>
@@ -476,7 +1823,31 @@
                   <w:shd w:val="clear" w:color="auto" w:fill="FFFFFF"/>
                   <w:lang w:eastAsia="ru-RU"/>
                 </w:rPr>
-                <w:t>авторефераты в дело (автограф на тит. листе) </w:t>
+                <w:t xml:space="preserve">авторефераты в дело (автограф на </w:t>
+              </w:r>
+              <w:proofErr w:type="spellStart"/>
+              <w:r>
+                <w:rPr>
+                  <w:rFonts w:ascii="PT Sans" w:eastAsia="Times New Roman" w:hAnsi="PT Sans" w:cs="Times New Roman"/>
+                  <w:color w:val="551A8B"/>
+                  <w:sz w:val="21"/>
+                  <w:szCs w:val="21"/>
+                  <w:shd w:val="clear" w:color="auto" w:fill="FFFFFF"/>
+                  <w:lang w:eastAsia="ru-RU"/>
+                </w:rPr>
+                <w:t>тит</w:t>
+              </w:r>
+              <w:proofErr w:type="spellEnd"/>
+              <w:r>
+                <w:rPr>
+                  <w:rFonts w:ascii="PT Sans" w:eastAsia="Times New Roman" w:hAnsi="PT Sans" w:cs="Times New Roman"/>
+                  <w:color w:val="551A8B"/>
+                  <w:sz w:val="21"/>
+                  <w:szCs w:val="21"/>
+                  <w:shd w:val="clear" w:color="auto" w:fill="FFFFFF"/>
+                  <w:lang w:eastAsia="ru-RU"/>
+                </w:rPr>
+                <w:t>. листе) </w:t>
               </w:r>
             </w:hyperlink>
             <w:r>
@@ -502,7 +1873,13 @@
         </w:tc>
         <w:tc>
           <w:tcPr>
-            <w:tcW w:w="4670" w:type="dxa"/>
+            <w:tcW w:w="1276" w:type="dxa"/>
+          </w:tcPr>
+          <w:p/>
+        </w:tc>
+        <w:tc>
+          <w:tcPr>
+            <w:tcW w:w="2114" w:type="dxa"/>
           </w:tcPr>
           <w:p/>
         </w:tc>
@@ -510,7 +1887,7 @@
       <w:tr>
         <w:tc>
           <w:tcPr>
-            <w:tcW w:w="4669" w:type="dxa"/>
+            <w:tcW w:w="5949" w:type="dxa"/>
           </w:tcPr>
           <w:p>
             <w:pPr>
@@ -528,9 +1905,46 @@
                 <w:shd w:val="clear" w:color="auto" w:fill="FFFFFF"/>
                 <w:lang w:eastAsia="ru-RU"/>
               </w:rPr>
-              <w:t>Диссертация и автореферат диссертации. Структура и правила оформления - (Утверждено Федеральным агентством по техническому регулированию и метрологии Министерства промышленности и торговли Российской Федерации (Росстандарт).Вступил в силу 1 сентября 2012г. Полный текст на сайте </w:t>
-            </w:r>
-            <w:hyperlink r:id="rId14" w:history="1">
+              <w:t>Диссертация и автореферат диссертации. Структура и правила оформления - (Утверждено Федеральным агентством по техническому регулированию и метрологии Министерства промышленности и торговли Российской Федерации (</w:t>
+            </w:r>
+            <w:proofErr w:type="spellStart"/>
+            <w:r>
+              <w:rPr>
+                <w:rFonts w:ascii="PT Sans" w:eastAsia="Times New Roman" w:hAnsi="PT Sans" w:cs="Times New Roman"/>
+                <w:color w:val="222222"/>
+                <w:sz w:val="21"/>
+                <w:szCs w:val="21"/>
+                <w:shd w:val="clear" w:color="auto" w:fill="FFFFFF"/>
+                <w:lang w:eastAsia="ru-RU"/>
+              </w:rPr>
+              <w:t>Росстандарт</w:t>
+            </w:r>
+            <w:proofErr w:type="spellEnd"/>
+            <w:proofErr w:type="gramStart"/>
+            <w:r>
+              <w:rPr>
+                <w:rFonts w:ascii="PT Sans" w:eastAsia="Times New Roman" w:hAnsi="PT Sans" w:cs="Times New Roman"/>
+                <w:color w:val="222222"/>
+                <w:sz w:val="21"/>
+                <w:szCs w:val="21"/>
+                <w:shd w:val="clear" w:color="auto" w:fill="FFFFFF"/>
+                <w:lang w:eastAsia="ru-RU"/>
+              </w:rPr>
+              <w:t>).Вступил</w:t>
+            </w:r>
+            <w:proofErr w:type="gramEnd"/>
+            <w:r>
+              <w:rPr>
+                <w:rFonts w:ascii="PT Sans" w:eastAsia="Times New Roman" w:hAnsi="PT Sans" w:cs="Times New Roman"/>
+                <w:color w:val="222222"/>
+                <w:sz w:val="21"/>
+                <w:szCs w:val="21"/>
+                <w:shd w:val="clear" w:color="auto" w:fill="FFFFFF"/>
+                <w:lang w:eastAsia="ru-RU"/>
+              </w:rPr>
+              <w:t xml:space="preserve"> в силу 1 сентября 2012г. Полный текст на сайте </w:t>
+            </w:r>
+            <w:hyperlink r:id="rId25" w:history="1">
               <w:r>
                 <w:rPr>
                   <w:rFonts w:ascii="PT Sans" w:eastAsia="Times New Roman" w:hAnsi="PT Sans" w:cs="Times New Roman"/>
@@ -566,7 +1980,13 @@
         </w:tc>
         <w:tc>
           <w:tcPr>
-            <w:tcW w:w="4670" w:type="dxa"/>
+            <w:tcW w:w="1276" w:type="dxa"/>
+          </w:tcPr>
+          <w:p/>
+        </w:tc>
+        <w:tc>
+          <w:tcPr>
+            <w:tcW w:w="2114" w:type="dxa"/>
           </w:tcPr>
           <w:p/>
         </w:tc>
@@ -574,7 +1994,7 @@
       <w:tr>
         <w:tc>
           <w:tcPr>
-            <w:tcW w:w="4669" w:type="dxa"/>
+            <w:tcW w:w="5949" w:type="dxa"/>
           </w:tcPr>
           <w:p>
             <w:pPr>
@@ -583,7 +2003,7 @@
                 <w:lang w:eastAsia="ru-RU"/>
               </w:rPr>
             </w:pPr>
-            <w:hyperlink r:id="rId15" w:history="1">
+            <w:hyperlink r:id="rId26" w:history="1">
               <w:r>
                 <w:rPr>
                   <w:rFonts w:ascii="PT Sans" w:eastAsia="Times New Roman" w:hAnsi="PT Sans" w:cs="Times New Roman"/>
@@ -608,7 +2028,7 @@
               </w:rPr>
               <w:t>электронный вариант автореферата </w:t>
             </w:r>
-            <w:hyperlink r:id="rId16" w:history="1">
+            <w:hyperlink r:id="rId27" w:history="1">
               <w:r>
                 <w:rPr>
                   <w:rFonts w:ascii="PT Sans" w:eastAsia="Times New Roman" w:hAnsi="PT Sans" w:cs="Times New Roman"/>
@@ -618,8 +2038,9 @@
                   <w:shd w:val="clear" w:color="auto" w:fill="FFFFFF"/>
                   <w:lang w:eastAsia="ru-RU"/>
                 </w:rPr>
-                <w:t xml:space="preserve">на английском </w:t>
-              </w:r>
+                <w:t xml:space="preserve">на английском языке (автограф на </w:t>
+              </w:r>
+              <w:proofErr w:type="spellStart"/>
               <w:r>
                 <w:rPr>
                   <w:rFonts w:ascii="PT Sans" w:eastAsia="Times New Roman" w:hAnsi="PT Sans" w:cs="Times New Roman"/>
@@ -629,8 +2050,43 @@
                   <w:shd w:val="clear" w:color="auto" w:fill="FFFFFF"/>
                   <w:lang w:eastAsia="ru-RU"/>
                 </w:rPr>
-                <w:lastRenderedPageBreak/>
-                <w:t>языке (автограф на тит. листе, за 2 месяца  до дня защиты диссертации)</w:t>
+                <w:t>тит</w:t>
+              </w:r>
+              <w:proofErr w:type="spellEnd"/>
+              <w:r>
+                <w:rPr>
+                  <w:rFonts w:ascii="PT Sans" w:eastAsia="Times New Roman" w:hAnsi="PT Sans" w:cs="Times New Roman"/>
+                  <w:color w:val="551A8B"/>
+                  <w:sz w:val="21"/>
+                  <w:szCs w:val="21"/>
+                  <w:shd w:val="clear" w:color="auto" w:fill="FFFFFF"/>
+                  <w:lang w:eastAsia="ru-RU"/>
+                </w:rPr>
+                <w:t xml:space="preserve">. листе, за 2 </w:t>
+              </w:r>
+              <w:proofErr w:type="gramStart"/>
+              <w:r>
+                <w:rPr>
+                  <w:rFonts w:ascii="PT Sans" w:eastAsia="Times New Roman" w:hAnsi="PT Sans" w:cs="Times New Roman"/>
+                  <w:color w:val="551A8B"/>
+                  <w:sz w:val="21"/>
+                  <w:szCs w:val="21"/>
+                  <w:shd w:val="clear" w:color="auto" w:fill="FFFFFF"/>
+                  <w:lang w:eastAsia="ru-RU"/>
+                </w:rPr>
+                <w:t>месяца  до</w:t>
+              </w:r>
+              <w:proofErr w:type="gramEnd"/>
+              <w:r>
+                <w:rPr>
+                  <w:rFonts w:ascii="PT Sans" w:eastAsia="Times New Roman" w:hAnsi="PT Sans" w:cs="Times New Roman"/>
+                  <w:color w:val="551A8B"/>
+                  <w:sz w:val="21"/>
+                  <w:szCs w:val="21"/>
+                  <w:shd w:val="clear" w:color="auto" w:fill="FFFFFF"/>
+                  <w:lang w:eastAsia="ru-RU"/>
+                </w:rPr>
+                <w:t xml:space="preserve"> дня защиты диссертации)</w:t>
               </w:r>
             </w:hyperlink>
             <w:r>
@@ -660,7 +2116,13 @@
         </w:tc>
         <w:tc>
           <w:tcPr>
-            <w:tcW w:w="4670" w:type="dxa"/>
+            <w:tcW w:w="1276" w:type="dxa"/>
+          </w:tcPr>
+          <w:p/>
+        </w:tc>
+        <w:tc>
+          <w:tcPr>
+            <w:tcW w:w="2114" w:type="dxa"/>
           </w:tcPr>
           <w:p/>
         </w:tc>
@@ -668,7 +2130,7 @@
       <w:tr>
         <w:tc>
           <w:tcPr>
-            <w:tcW w:w="4669" w:type="dxa"/>
+            <w:tcW w:w="5949" w:type="dxa"/>
           </w:tcPr>
           <w:p>
             <w:pPr>
@@ -677,7 +2139,7 @@
                 <w:lang w:eastAsia="ru-RU"/>
               </w:rPr>
             </w:pPr>
-            <w:hyperlink r:id="rId17" w:history="1">
+            <w:hyperlink r:id="rId28" w:history="1">
               <w:r>
                 <w:rPr>
                   <w:rFonts w:ascii="PT Sans" w:eastAsia="Times New Roman" w:hAnsi="PT Sans" w:cs="Times New Roman"/>
@@ -699,7 +2161,31 @@
                 <w:shd w:val="clear" w:color="auto" w:fill="FFFFFF"/>
                 <w:lang w:eastAsia="ru-RU"/>
               </w:rPr>
-              <w:t>- 1 экз.+ (электронный вариант pdf формат);</w:t>
+              <w:t>- 1 экз.+ (электронный вариант </w:t>
+            </w:r>
+            <w:proofErr w:type="spellStart"/>
+            <w:r>
+              <w:rPr>
+                <w:rFonts w:ascii="PT Sans" w:eastAsia="Times New Roman" w:hAnsi="PT Sans" w:cs="Times New Roman"/>
+                <w:color w:val="222222"/>
+                <w:sz w:val="21"/>
+                <w:szCs w:val="21"/>
+                <w:shd w:val="clear" w:color="auto" w:fill="FFFFFF"/>
+                <w:lang w:eastAsia="ru-RU"/>
+              </w:rPr>
+              <w:t>pdf</w:t>
+            </w:r>
+            <w:proofErr w:type="spellEnd"/>
+            <w:r>
+              <w:rPr>
+                <w:rFonts w:ascii="PT Sans" w:eastAsia="Times New Roman" w:hAnsi="PT Sans" w:cs="Times New Roman"/>
+                <w:color w:val="222222"/>
+                <w:sz w:val="21"/>
+                <w:szCs w:val="21"/>
+                <w:shd w:val="clear" w:color="auto" w:fill="FFFFFF"/>
+                <w:lang w:eastAsia="ru-RU"/>
+              </w:rPr>
+              <w:t xml:space="preserve"> формат);</w:t>
             </w:r>
           </w:p>
           <w:p>
@@ -713,7 +2199,13 @@
         </w:tc>
         <w:tc>
           <w:tcPr>
-            <w:tcW w:w="4670" w:type="dxa"/>
+            <w:tcW w:w="1276" w:type="dxa"/>
+          </w:tcPr>
+          <w:p/>
+        </w:tc>
+        <w:tc>
+          <w:tcPr>
+            <w:tcW w:w="2114" w:type="dxa"/>
           </w:tcPr>
           <w:p/>
         </w:tc>
@@ -721,7 +2213,7 @@
       <w:tr>
         <w:tc>
           <w:tcPr>
-            <w:tcW w:w="4669" w:type="dxa"/>
+            <w:tcW w:w="5949" w:type="dxa"/>
           </w:tcPr>
           <w:p>
             <w:pPr>
@@ -739,7 +2231,31 @@
                 <w:shd w:val="clear" w:color="auto" w:fill="FFFFFF"/>
                 <w:lang w:eastAsia="ru-RU"/>
               </w:rPr>
-              <w:t>извещение членов дисс. совета (бегунок о раздаче авторефератов, под роспись) - 1 экз.;</w:t>
+              <w:t xml:space="preserve">извещение членов </w:t>
+            </w:r>
+            <w:proofErr w:type="spellStart"/>
+            <w:r>
+              <w:rPr>
+                <w:rFonts w:ascii="PT Sans" w:eastAsia="Times New Roman" w:hAnsi="PT Sans" w:cs="Times New Roman"/>
+                <w:color w:val="222222"/>
+                <w:sz w:val="21"/>
+                <w:szCs w:val="21"/>
+                <w:shd w:val="clear" w:color="auto" w:fill="FFFFFF"/>
+                <w:lang w:eastAsia="ru-RU"/>
+              </w:rPr>
+              <w:t>дисс</w:t>
+            </w:r>
+            <w:proofErr w:type="spellEnd"/>
+            <w:r>
+              <w:rPr>
+                <w:rFonts w:ascii="PT Sans" w:eastAsia="Times New Roman" w:hAnsi="PT Sans" w:cs="Times New Roman"/>
+                <w:color w:val="222222"/>
+                <w:sz w:val="21"/>
+                <w:szCs w:val="21"/>
+                <w:shd w:val="clear" w:color="auto" w:fill="FFFFFF"/>
+                <w:lang w:eastAsia="ru-RU"/>
+              </w:rPr>
+              <w:t>. совета (бегунок о раздаче авторефератов, под роспись) - 1 экз.;</w:t>
             </w:r>
           </w:p>
           <w:p>
@@ -753,7 +2269,13 @@
         </w:tc>
         <w:tc>
           <w:tcPr>
-            <w:tcW w:w="4670" w:type="dxa"/>
+            <w:tcW w:w="1276" w:type="dxa"/>
+          </w:tcPr>
+          <w:p/>
+        </w:tc>
+        <w:tc>
+          <w:tcPr>
+            <w:tcW w:w="2114" w:type="dxa"/>
           </w:tcPr>
           <w:p/>
         </w:tc>
@@ -761,7 +2283,7 @@
       <w:tr>
         <w:tc>
           <w:tcPr>
-            <w:tcW w:w="4669" w:type="dxa"/>
+            <w:tcW w:w="5949" w:type="dxa"/>
           </w:tcPr>
           <w:p>
             <w:pPr>
@@ -770,7 +2292,7 @@
                 <w:lang w:eastAsia="ru-RU"/>
               </w:rPr>
             </w:pPr>
-            <w:hyperlink r:id="rId18" w:history="1">
+            <w:hyperlink r:id="rId29" w:history="1">
               <w:r>
                 <w:rPr>
                   <w:rFonts w:ascii="PT Sans" w:eastAsia="Times New Roman" w:hAnsi="PT Sans" w:cs="Times New Roman"/>
@@ -792,25 +2314,55 @@
                 <w:shd w:val="clear" w:color="auto" w:fill="FFFFFF"/>
                 <w:lang w:eastAsia="ru-RU"/>
               </w:rPr>
-              <w:t> pdf формат;</w:t>
-            </w:r>
-          </w:p>
-          <w:p>
-            <w:pPr>
-              <w:rPr>
-                <w:rFonts w:ascii="PT Sans" w:eastAsia="Times New Roman" w:hAnsi="PT Sans" w:cs="Times New Roman"/>
-                <w:color w:val="222222"/>
-                <w:sz w:val="21"/>
-                <w:szCs w:val="21"/>
-                <w:shd w:val="clear" w:color="auto" w:fill="FFFFFF"/>
-                <w:lang w:eastAsia="ru-RU"/>
-              </w:rPr>
-            </w:pPr>
-          </w:p>
-        </w:tc>
-        <w:tc>
-          <w:tcPr>
-            <w:tcW w:w="4670" w:type="dxa"/>
+              <w:t> </w:t>
+            </w:r>
+            <w:proofErr w:type="spellStart"/>
+            <w:r>
+              <w:rPr>
+                <w:rFonts w:ascii="PT Sans" w:eastAsia="Times New Roman" w:hAnsi="PT Sans" w:cs="Times New Roman"/>
+                <w:color w:val="222222"/>
+                <w:sz w:val="21"/>
+                <w:szCs w:val="21"/>
+                <w:shd w:val="clear" w:color="auto" w:fill="FFFFFF"/>
+                <w:lang w:eastAsia="ru-RU"/>
+              </w:rPr>
+              <w:t>pdf</w:t>
+            </w:r>
+            <w:proofErr w:type="spellEnd"/>
+            <w:r>
+              <w:rPr>
+                <w:rFonts w:ascii="PT Sans" w:eastAsia="Times New Roman" w:hAnsi="PT Sans" w:cs="Times New Roman"/>
+                <w:color w:val="222222"/>
+                <w:sz w:val="21"/>
+                <w:szCs w:val="21"/>
+                <w:shd w:val="clear" w:color="auto" w:fill="FFFFFF"/>
+                <w:lang w:eastAsia="ru-RU"/>
+              </w:rPr>
+              <w:t xml:space="preserve"> формат;</w:t>
+            </w:r>
+          </w:p>
+          <w:p>
+            <w:pPr>
+              <w:rPr>
+                <w:rFonts w:ascii="PT Sans" w:eastAsia="Times New Roman" w:hAnsi="PT Sans" w:cs="Times New Roman"/>
+                <w:color w:val="222222"/>
+                <w:sz w:val="21"/>
+                <w:szCs w:val="21"/>
+                <w:shd w:val="clear" w:color="auto" w:fill="FFFFFF"/>
+                <w:lang w:eastAsia="ru-RU"/>
+              </w:rPr>
+            </w:pPr>
+          </w:p>
+        </w:tc>
+        <w:tc>
+          <w:tcPr>
+            <w:tcW w:w="1276" w:type="dxa"/>
+          </w:tcPr>
+          <w:p/>
+        </w:tc>
+        <w:tc>
+          <w:tcPr>
+            <w:tcW w:w="2114" w:type="dxa"/>
           </w:tcPr>
           <w:p/>
         </w:tc>
@@ -818,7 +2370,7 @@
       <w:tr>
         <w:tc>
           <w:tcPr>
-            <w:tcW w:w="4669" w:type="dxa"/>
+            <w:tcW w:w="5949" w:type="dxa"/>
           </w:tcPr>
           <w:p>
             <w:pPr>
@@ -827,7 +2379,7 @@
                 <w:lang w:eastAsia="ru-RU"/>
               </w:rPr>
             </w:pPr>
-            <w:hyperlink r:id="rId19" w:history="1">
+            <w:hyperlink r:id="rId30" w:history="1">
               <w:r>
                 <w:rPr>
                   <w:rFonts w:ascii="PT Sans" w:eastAsia="Times New Roman" w:hAnsi="PT Sans" w:cs="Times New Roman"/>
@@ -849,7 +2401,31 @@
                 <w:shd w:val="clear" w:color="auto" w:fill="FFFFFF"/>
                 <w:lang w:eastAsia="ru-RU"/>
               </w:rPr>
-              <w:t> - 2 экз. + электронный вариант pdf формат;</w:t>
+              <w:t> - 2 экз. + электронный вариант </w:t>
+            </w:r>
+            <w:proofErr w:type="spellStart"/>
+            <w:r>
+              <w:rPr>
+                <w:rFonts w:ascii="PT Sans" w:eastAsia="Times New Roman" w:hAnsi="PT Sans" w:cs="Times New Roman"/>
+                <w:color w:val="222222"/>
+                <w:sz w:val="21"/>
+                <w:szCs w:val="21"/>
+                <w:shd w:val="clear" w:color="auto" w:fill="FFFFFF"/>
+                <w:lang w:eastAsia="ru-RU"/>
+              </w:rPr>
+              <w:t>pdf</w:t>
+            </w:r>
+            <w:proofErr w:type="spellEnd"/>
+            <w:r>
+              <w:rPr>
+                <w:rFonts w:ascii="PT Sans" w:eastAsia="Times New Roman" w:hAnsi="PT Sans" w:cs="Times New Roman"/>
+                <w:color w:val="222222"/>
+                <w:sz w:val="21"/>
+                <w:szCs w:val="21"/>
+                <w:shd w:val="clear" w:color="auto" w:fill="FFFFFF"/>
+                <w:lang w:eastAsia="ru-RU"/>
+              </w:rPr>
+              <w:t xml:space="preserve"> формат;</w:t>
             </w:r>
           </w:p>
           <w:p>
@@ -863,7 +2439,13 @@
         </w:tc>
         <w:tc>
           <w:tcPr>
-            <w:tcW w:w="4670" w:type="dxa"/>
+            <w:tcW w:w="1276" w:type="dxa"/>
+          </w:tcPr>
+          <w:p/>
+        </w:tc>
+        <w:tc>
+          <w:tcPr>
+            <w:tcW w:w="2114" w:type="dxa"/>
           </w:tcPr>
           <w:p/>
         </w:tc>
@@ -871,7 +2453,7 @@
       <w:tr>
         <w:tc>
           <w:tcPr>
-            <w:tcW w:w="4669" w:type="dxa"/>
+            <w:tcW w:w="5949" w:type="dxa"/>
           </w:tcPr>
           <w:p>
             <w:pPr>
@@ -880,7 +2462,7 @@
                 <w:lang w:eastAsia="ru-RU"/>
               </w:rPr>
             </w:pPr>
-            <w:hyperlink r:id="rId20" w:history="1">
+            <w:hyperlink r:id="rId31" w:history="1">
               <w:r>
                 <w:rPr>
                   <w:rFonts w:ascii="PT Sans" w:eastAsia="Times New Roman" w:hAnsi="PT Sans" w:cs="Times New Roman"/>
@@ -902,7 +2484,31 @@
                 <w:shd w:val="clear" w:color="auto" w:fill="FFFFFF"/>
                 <w:lang w:eastAsia="ru-RU"/>
               </w:rPr>
-              <w:t> - 2 экз. + электронный вариант pdf формат;</w:t>
+              <w:t> - 2 экз. + электронный вариант </w:t>
+            </w:r>
+            <w:proofErr w:type="spellStart"/>
+            <w:r>
+              <w:rPr>
+                <w:rFonts w:ascii="PT Sans" w:eastAsia="Times New Roman" w:hAnsi="PT Sans" w:cs="Times New Roman"/>
+                <w:color w:val="222222"/>
+                <w:sz w:val="21"/>
+                <w:szCs w:val="21"/>
+                <w:shd w:val="clear" w:color="auto" w:fill="FFFFFF"/>
+                <w:lang w:eastAsia="ru-RU"/>
+              </w:rPr>
+              <w:t>pdf</w:t>
+            </w:r>
+            <w:proofErr w:type="spellEnd"/>
+            <w:r>
+              <w:rPr>
+                <w:rFonts w:ascii="PT Sans" w:eastAsia="Times New Roman" w:hAnsi="PT Sans" w:cs="Times New Roman"/>
+                <w:color w:val="222222"/>
+                <w:sz w:val="21"/>
+                <w:szCs w:val="21"/>
+                <w:shd w:val="clear" w:color="auto" w:fill="FFFFFF"/>
+                <w:lang w:eastAsia="ru-RU"/>
+              </w:rPr>
+              <w:t xml:space="preserve"> формат;</w:t>
             </w:r>
           </w:p>
           <w:p>
@@ -916,7 +2522,13 @@
         </w:tc>
         <w:tc>
           <w:tcPr>
-            <w:tcW w:w="4670" w:type="dxa"/>
+            <w:tcW w:w="1276" w:type="dxa"/>
+          </w:tcPr>
+          <w:p/>
+        </w:tc>
+        <w:tc>
+          <w:tcPr>
+            <w:tcW w:w="2114" w:type="dxa"/>
           </w:tcPr>
           <w:p/>
         </w:tc>
@@ -924,7 +2536,7 @@
       <w:tr>
         <w:tc>
           <w:tcPr>
-            <w:tcW w:w="4669" w:type="dxa"/>
+            <w:tcW w:w="5949" w:type="dxa"/>
           </w:tcPr>
           <w:p>
             <w:pPr>
@@ -933,7 +2545,7 @@
                 <w:lang w:eastAsia="ru-RU"/>
               </w:rPr>
             </w:pPr>
-            <w:hyperlink r:id="rId21" w:history="1">
+            <w:hyperlink r:id="rId32" w:history="1">
               <w:r>
                 <w:rPr>
                   <w:rFonts w:ascii="PT Sans" w:eastAsia="Times New Roman" w:hAnsi="PT Sans" w:cs="Times New Roman"/>
@@ -955,7 +2567,31 @@
                 <w:shd w:val="clear" w:color="auto" w:fill="FFFFFF"/>
                 <w:lang w:eastAsia="ru-RU"/>
               </w:rPr>
-              <w:t> (отзывы, поступившие на диссертацию и автореферат диссертации, размещаются на официальном сайте КФУ) - 2 экз. + электронный вариант pdf формат;</w:t>
+              <w:t> (отзывы, поступившие на диссертацию и автореферат диссертации, размещаются на официальном сайте КФУ) - 2 экз. + электронный вариант </w:t>
+            </w:r>
+            <w:proofErr w:type="spellStart"/>
+            <w:r>
+              <w:rPr>
+                <w:rFonts w:ascii="PT Sans" w:eastAsia="Times New Roman" w:hAnsi="PT Sans" w:cs="Times New Roman"/>
+                <w:color w:val="222222"/>
+                <w:sz w:val="21"/>
+                <w:szCs w:val="21"/>
+                <w:shd w:val="clear" w:color="auto" w:fill="FFFFFF"/>
+                <w:lang w:eastAsia="ru-RU"/>
+              </w:rPr>
+              <w:t>pdf</w:t>
+            </w:r>
+            <w:proofErr w:type="spellEnd"/>
+            <w:r>
+              <w:rPr>
+                <w:rFonts w:ascii="PT Sans" w:eastAsia="Times New Roman" w:hAnsi="PT Sans" w:cs="Times New Roman"/>
+                <w:color w:val="222222"/>
+                <w:sz w:val="21"/>
+                <w:szCs w:val="21"/>
+                <w:shd w:val="clear" w:color="auto" w:fill="FFFFFF"/>
+                <w:lang w:eastAsia="ru-RU"/>
+              </w:rPr>
+              <w:t xml:space="preserve"> формат;</w:t>
             </w:r>
           </w:p>
           <w:p>
@@ -965,13 +2601,17 @@
                 <w:lang w:eastAsia="ru-RU"/>
               </w:rPr>
             </w:pPr>
-            <w:bookmarkStart w:id="0" w:name="_GoBack"/>
-            <w:bookmarkEnd w:id="0"/>
-          </w:p>
-        </w:tc>
-        <w:tc>
-          <w:tcPr>
-            <w:tcW w:w="4670" w:type="dxa"/>
+          </w:p>
+        </w:tc>
+        <w:tc>
+          <w:tcPr>
+            <w:tcW w:w="1276" w:type="dxa"/>
+          </w:tcPr>
+          <w:p/>
+        </w:tc>
+        <w:tc>
+          <w:tcPr>
+            <w:tcW w:w="2114" w:type="dxa"/>
           </w:tcPr>
           <w:p/>
         </w:tc>
@@ -979,8 +2619,8 @@
     </w:tbl>
     <w:p/>
     <w:sectPr>
-      <w:footerReference w:type="even" r:id="rId22"/>
-      <w:footerReference w:type="default" r:id="rId23"/>
+      <w:footerReference w:type="even" r:id="rId33"/>
+      <w:footerReference w:type="default" r:id="rId34"/>
       <w:pgSz w:w="11900" w:h="16840"/>
       <w:pgMar w:top="1134" w:right="850" w:bottom="1134" w:left="1701" w:header="708" w:footer="708" w:gutter="0"/>
       <w:cols w:space="708"/>
@@ -991,7 +2631,7 @@
 </file>
 
 <file path=word/endnotes.xml><?xml version="1.0" encoding="utf-8"?>
-<w:endnotes xmlns:wpc="http://schemas.microsoft.com/office/word/2010/wordprocessingCanvas" xmlns:mo="http://schemas.microsoft.com/office/mac/office/2008/main" xmlns:mc="http://schemas.openxmlformats.org/markup-compatibility/2006" xmlns:mv="urn:schemas-microsoft-com:mac:vml" xmlns:o="urn:schemas-microsoft-com:office:office" xmlns:r="http://schemas.openxmlformats.org/officeDocument/2006/relationships" xmlns:m="http://schemas.openxmlformats.org/officeDocument/2006/math" xmlns:v="urn:schemas-microsoft-com:vml" xmlns:wp14="http://schemas.microsoft.com/office/word/2010/wordprocessingDrawing" xmlns:wp="http://schemas.openxmlformats.org/drawingml/2006/wordprocessingDrawing" xmlns:w10="urn:schemas-microsoft-com:office:word" xmlns:w="http://schemas.openxmlformats.org/wordprocessingml/2006/main" xmlns:w14="http://schemas.microsoft.com/office/word/2010/wordml" xmlns:w15="http://schemas.microsoft.com/office/word/2012/wordml" xmlns:wpg="http://schemas.microsoft.com/office/word/2010/wordprocessingGroup" xmlns:wpi="http://schemas.microsoft.com/office/word/2010/wordprocessingInk" xmlns:wne="http://schemas.microsoft.com/office/word/2006/wordml" xmlns:wps="http://schemas.microsoft.com/office/word/2010/wordprocessingShape" mc:Ignorable="w14 w15 wp14">
+<w:endnotes xmlns:wpc="http://schemas.microsoft.com/office/word/2010/wordprocessingCanvas" xmlns:cx="http://schemas.microsoft.com/office/drawing/2014/chartex" xmlns:cx1="http://schemas.microsoft.com/office/drawing/2015/9/8/chartex" xmlns:cx2="http://schemas.microsoft.com/office/drawing/2015/10/21/chartex" xmlns:mc="http://schemas.openxmlformats.org/markup-compatibility/2006" xmlns:o="urn:schemas-microsoft-com:office:office" xmlns:r="http://schemas.openxmlformats.org/officeDocument/2006/relationships" xmlns:m="http://schemas.openxmlformats.org/officeDocument/2006/math" xmlns:v="urn:schemas-microsoft-com:vml" xmlns:wp14="http://schemas.microsoft.com/office/word/2010/wordprocessingDrawing" xmlns:wp="http://schemas.openxmlformats.org/drawingml/2006/wordprocessingDrawing" xmlns:w10="urn:schemas-microsoft-com:office:word" xmlns:w="http://schemas.openxmlformats.org/wordprocessingml/2006/main" xmlns:w14="http://schemas.microsoft.com/office/word/2010/wordml" xmlns:w15="http://schemas.microsoft.com/office/word/2012/wordml" xmlns:w16se="http://schemas.microsoft.com/office/word/2015/wordml/symex" xmlns:wpg="http://schemas.microsoft.com/office/word/2010/wordprocessingGroup" xmlns:wpi="http://schemas.microsoft.com/office/word/2010/wordprocessingInk" xmlns:wne="http://schemas.microsoft.com/office/word/2006/wordml" xmlns:wps="http://schemas.microsoft.com/office/word/2010/wordprocessingShape" mc:Ignorable="w14 w15 w16se wp14">
   <w:endnote w:type="separator" w:id="-1">
     <w:p>
       <w:r>
@@ -1010,7 +2650,7 @@
 </file>
 
 <file path=word/footer1.xml><?xml version="1.0" encoding="utf-8"?>
-<w:ftr xmlns:wpc="http://schemas.microsoft.com/office/word/2010/wordprocessingCanvas" xmlns:mo="http://schemas.microsoft.com/office/mac/office/2008/main" xmlns:mc="http://schemas.openxmlformats.org/markup-compatibility/2006" xmlns:mv="urn:schemas-microsoft-com:mac:vml" xmlns:o="urn:schemas-microsoft-com:office:office" xmlns:r="http://schemas.openxmlformats.org/officeDocument/2006/relationships" xmlns:m="http://schemas.openxmlformats.org/officeDocument/2006/math" xmlns:v="urn:schemas-microsoft-com:vml" xmlns:wp14="http://schemas.microsoft.com/office/word/2010/wordprocessingDrawing" xmlns:wp="http://schemas.openxmlformats.org/drawingml/2006/wordprocessingDrawing" xmlns:w10="urn:schemas-microsoft-com:office:word" xmlns:w="http://schemas.openxmlformats.org/wordprocessingml/2006/main" xmlns:w14="http://schemas.microsoft.com/office/word/2010/wordml" xmlns:w15="http://schemas.microsoft.com/office/word/2012/wordml" xmlns:wpg="http://schemas.microsoft.com/office/word/2010/wordprocessingGroup" xmlns:wpi="http://schemas.microsoft.com/office/word/2010/wordprocessingInk" xmlns:wne="http://schemas.microsoft.com/office/word/2006/wordml" xmlns:wps="http://schemas.microsoft.com/office/word/2010/wordprocessingShape" mc:Ignorable="w14 w15 wp14">
+<w:ftr xmlns:wpc="http://schemas.microsoft.com/office/word/2010/wordprocessingCanvas" xmlns:cx="http://schemas.microsoft.com/office/drawing/2014/chartex" xmlns:cx1="http://schemas.microsoft.com/office/drawing/2015/9/8/chartex" xmlns:cx2="http://schemas.microsoft.com/office/drawing/2015/10/21/chartex" xmlns:mc="http://schemas.openxmlformats.org/markup-compatibility/2006" xmlns:o="urn:schemas-microsoft-com:office:office" xmlns:r="http://schemas.openxmlformats.org/officeDocument/2006/relationships" xmlns:m="http://schemas.openxmlformats.org/officeDocument/2006/math" xmlns:v="urn:schemas-microsoft-com:vml" xmlns:wp14="http://schemas.microsoft.com/office/word/2010/wordprocessingDrawing" xmlns:wp="http://schemas.openxmlformats.org/drawingml/2006/wordprocessingDrawing" xmlns:w10="urn:schemas-microsoft-com:office:word" xmlns:w="http://schemas.openxmlformats.org/wordprocessingml/2006/main" xmlns:w14="http://schemas.microsoft.com/office/word/2010/wordml" xmlns:w15="http://schemas.microsoft.com/office/word/2012/wordml" xmlns:w16se="http://schemas.microsoft.com/office/word/2015/wordml/symex" xmlns:wpg="http://schemas.microsoft.com/office/word/2010/wordprocessingGroup" xmlns:wpi="http://schemas.microsoft.com/office/word/2010/wordprocessingInk" xmlns:wne="http://schemas.microsoft.com/office/word/2006/wordml" xmlns:wps="http://schemas.microsoft.com/office/word/2010/wordprocessingShape" mc:Ignorable="w14 w15 w16se wp14">
   <w:p>
     <w:pPr>
       <w:pStyle w:val="a4"/>
@@ -1048,7 +2688,7 @@
 </file>
 
 <file path=word/footer2.xml><?xml version="1.0" encoding="utf-8"?>
-<w:ftr xmlns:wpc="http://schemas.microsoft.com/office/word/2010/wordprocessingCanvas" xmlns:mo="http://schemas.microsoft.com/office/mac/office/2008/main" xmlns:mc="http://schemas.openxmlformats.org/markup-compatibility/2006" xmlns:mv="urn:schemas-microsoft-com:mac:vml" xmlns:o="urn:schemas-microsoft-com:office:office" xmlns:r="http://schemas.openxmlformats.org/officeDocument/2006/relationships" xmlns:m="http://schemas.openxmlformats.org/officeDocument/2006/math" xmlns:v="urn:schemas-microsoft-com:vml" xmlns:wp14="http://schemas.microsoft.com/office/word/2010/wordprocessingDrawing" xmlns:wp="http://schemas.openxmlformats.org/drawingml/2006/wordprocessingDrawing" xmlns:w10="urn:schemas-microsoft-com:office:word" xmlns:w="http://schemas.openxmlformats.org/wordprocessingml/2006/main" xmlns:w14="http://schemas.microsoft.com/office/word/2010/wordml" xmlns:w15="http://schemas.microsoft.com/office/word/2012/wordml" xmlns:wpg="http://schemas.microsoft.com/office/word/2010/wordprocessingGroup" xmlns:wpi="http://schemas.microsoft.com/office/word/2010/wordprocessingInk" xmlns:wne="http://schemas.microsoft.com/office/word/2006/wordml" xmlns:wps="http://schemas.microsoft.com/office/word/2010/wordprocessingShape" mc:Ignorable="w14 w15 wp14">
+<w:ftr xmlns:wpc="http://schemas.microsoft.com/office/word/2010/wordprocessingCanvas" xmlns:cx="http://schemas.microsoft.com/office/drawing/2014/chartex" xmlns:cx1="http://schemas.microsoft.com/office/drawing/2015/9/8/chartex" xmlns:cx2="http://schemas.microsoft.com/office/drawing/2015/10/21/chartex" xmlns:mc="http://schemas.openxmlformats.org/markup-compatibility/2006" xmlns:o="urn:schemas-microsoft-com:office:office" xmlns:r="http://schemas.openxmlformats.org/officeDocument/2006/relationships" xmlns:m="http://schemas.openxmlformats.org/officeDocument/2006/math" xmlns:v="urn:schemas-microsoft-com:vml" xmlns:wp14="http://schemas.microsoft.com/office/word/2010/wordprocessingDrawing" xmlns:wp="http://schemas.openxmlformats.org/drawingml/2006/wordprocessingDrawing" xmlns:w10="urn:schemas-microsoft-com:office:word" xmlns:w="http://schemas.openxmlformats.org/wordprocessingml/2006/main" xmlns:w14="http://schemas.microsoft.com/office/word/2010/wordml" xmlns:w15="http://schemas.microsoft.com/office/word/2012/wordml" xmlns:w16se="http://schemas.microsoft.com/office/word/2015/wordml/symex" xmlns:wpg="http://schemas.microsoft.com/office/word/2010/wordprocessingGroup" xmlns:wpi="http://schemas.microsoft.com/office/word/2010/wordprocessingInk" xmlns:wne="http://schemas.microsoft.com/office/word/2006/wordml" xmlns:wps="http://schemas.microsoft.com/office/word/2010/wordprocessingShape" mc:Ignorable="w14 w15 w16se wp14">
   <w:p>
     <w:pPr>
       <w:pStyle w:val="a4"/>
@@ -1099,7 +2739,7 @@
 </file>
 
 <file path=word/footnotes.xml><?xml version="1.0" encoding="utf-8"?>
-<w:footnotes xmlns:wpc="http://schemas.microsoft.com/office/word/2010/wordprocessingCanvas" xmlns:mo="http://schemas.microsoft.com/office/mac/office/2008/main" xmlns:mc="http://schemas.openxmlformats.org/markup-compatibility/2006" xmlns:mv="urn:schemas-microsoft-com:mac:vml" xmlns:o="urn:schemas-microsoft-com:office:office" xmlns:r="http://schemas.openxmlformats.org/officeDocument/2006/relationships" xmlns:m="http://schemas.openxmlformats.org/officeDocument/2006/math" xmlns:v="urn:schemas-microsoft-com:vml" xmlns:wp14="http://schemas.microsoft.com/office/word/2010/wordprocessingDrawing" xmlns:wp="http://schemas.openxmlformats.org/drawingml/2006/wordprocessingDrawing" xmlns:w10="urn:schemas-microsoft-com:office:word" xmlns:w="http://schemas.openxmlformats.org/wordprocessingml/2006/main" xmlns:w14="http://schemas.microsoft.com/office/word/2010/wordml" xmlns:w15="http://schemas.microsoft.com/office/word/2012/wordml" xmlns:wpg="http://schemas.microsoft.com/office/word/2010/wordprocessingGroup" xmlns:wpi="http://schemas.microsoft.com/office/word/2010/wordprocessingInk" xmlns:wne="http://schemas.microsoft.com/office/word/2006/wordml" xmlns:wps="http://schemas.microsoft.com/office/word/2010/wordprocessingShape" mc:Ignorable="w14 w15 wp14">
+<w:footnotes xmlns:wpc="http://schemas.microsoft.com/office/word/2010/wordprocessingCanvas" xmlns:cx="http://schemas.microsoft.com/office/drawing/2014/chartex" xmlns:cx1="http://schemas.microsoft.com/office/drawing/2015/9/8/chartex" xmlns:cx2="http://schemas.microsoft.com/office/drawing/2015/10/21/chartex" xmlns:mc="http://schemas.openxmlformats.org/markup-compatibility/2006" xmlns:o="urn:schemas-microsoft-com:office:office" xmlns:r="http://schemas.openxmlformats.org/officeDocument/2006/relationships" xmlns:m="http://schemas.openxmlformats.org/officeDocument/2006/math" xmlns:v="urn:schemas-microsoft-com:vml" xmlns:wp14="http://schemas.microsoft.com/office/word/2010/wordprocessingDrawing" xmlns:wp="http://schemas.openxmlformats.org/drawingml/2006/wordprocessingDrawing" xmlns:w10="urn:schemas-microsoft-com:office:word" xmlns:w="http://schemas.openxmlformats.org/wordprocessingml/2006/main" xmlns:w14="http://schemas.microsoft.com/office/word/2010/wordml" xmlns:w15="http://schemas.microsoft.com/office/word/2012/wordml" xmlns:w16se="http://schemas.microsoft.com/office/word/2015/wordml/symex" xmlns:wpg="http://schemas.microsoft.com/office/word/2010/wordprocessingGroup" xmlns:wpi="http://schemas.microsoft.com/office/word/2010/wordprocessingInk" xmlns:wne="http://schemas.microsoft.com/office/word/2006/wordml" xmlns:wps="http://schemas.microsoft.com/office/word/2010/wordprocessingShape" mc:Ignorable="w14 w15 w16se wp14">
   <w:footnote w:type="separator" w:id="-1">
     <w:p>
       <w:r>
@@ -1118,7 +2758,7 @@
 </file>
 
 <file path=word/styles.xml><?xml version="1.0" encoding="utf-8"?>
-<w:styles xmlns:mc="http://schemas.openxmlformats.org/markup-compatibility/2006" xmlns:r="http://schemas.openxmlformats.org/officeDocument/2006/relationships" xmlns:w="http://schemas.openxmlformats.org/wordprocessingml/2006/main" xmlns:w14="http://schemas.microsoft.com/office/word/2010/wordml" xmlns:w15="http://schemas.microsoft.com/office/word/2012/wordml" mc:Ignorable="w14 w15">
+<w:styles xmlns:mc="http://schemas.openxmlformats.org/markup-compatibility/2006" xmlns:r="http://schemas.openxmlformats.org/officeDocument/2006/relationships" xmlns:w="http://schemas.openxmlformats.org/wordprocessingml/2006/main" xmlns:w14="http://schemas.microsoft.com/office/word/2010/wordml" xmlns:w15="http://schemas.microsoft.com/office/word/2012/wordml" xmlns:w16se="http://schemas.microsoft.com/office/word/2015/wordml/symex" mc:Ignorable="w14 w15 w16se">
   <w:docDefaults>
     <w:rPrDefault>
       <w:rPr>
@@ -1130,7 +2770,7 @@
     </w:rPrDefault>
     <w:pPrDefault/>
   </w:docDefaults>
-  <w:latentStyles w:defLockedState="0" w:defUIPriority="99" w:defSemiHidden="0" w:defUnhideWhenUsed="0" w:defQFormat="0" w:count="382">
+  <w:latentStyles w:defLockedState="0" w:defUIPriority="99" w:defSemiHidden="0" w:defUnhideWhenUsed="0" w:defQFormat="0" w:count="372">
     <w:lsdException w:name="Normal" w:uiPriority="0" w:qFormat="1"/>
     <w:lsdException w:name="heading 1" w:uiPriority="9" w:qFormat="1"/>
     <w:lsdException w:name="heading 2" w:semiHidden="1" w:uiPriority="9" w:unhideWhenUsed="1" w:qFormat="1"/>
@@ -1287,15 +2927,6 @@
     <w:lsdException w:name="Balloon Text" w:semiHidden="1" w:unhideWhenUsed="1"/>
     <w:lsdException w:name="Table Grid" w:uiPriority="39"/>
     <w:lsdException w:name="Table Theme" w:semiHidden="1" w:unhideWhenUsed="1"/>
-    <w:lsdException w:name="Note Level 1" w:semiHidden="1" w:unhideWhenUsed="1"/>
-    <w:lsdException w:name="Note Level 2" w:semiHidden="1" w:unhideWhenUsed="1"/>
-    <w:lsdException w:name="Note Level 3" w:semiHidden="1" w:unhideWhenUsed="1"/>
-    <w:lsdException w:name="Note Level 4" w:semiHidden="1" w:unhideWhenUsed="1"/>
-    <w:lsdException w:name="Note Level 5" w:semiHidden="1" w:unhideWhenUsed="1"/>
-    <w:lsdException w:name="Note Level 6" w:semiHidden="1" w:unhideWhenUsed="1"/>
-    <w:lsdException w:name="Note Level 7" w:semiHidden="1" w:unhideWhenUsed="1"/>
-    <w:lsdException w:name="Note Level 8" w:semiHidden="1" w:unhideWhenUsed="1"/>
-    <w:lsdException w:name="Note Level 9" w:semiHidden="1" w:unhideWhenUsed="1"/>
     <w:lsdException w:name="Placeholder Text" w:semiHidden="1"/>
     <w:lsdException w:name="No Spacing" w:uiPriority="1" w:qFormat="1"/>
     <w:lsdException w:name="Light Shading" w:uiPriority="60"/>
@@ -1512,7 +3143,6 @@
     <w:lsdException w:name="List Table 6 Colorful Accent 6" w:uiPriority="51"/>
     <w:lsdException w:name="List Table 7 Colorful Accent 6" w:uiPriority="52"/>
     <w:lsdException w:name="Mention" w:semiHidden="1" w:unhideWhenUsed="1"/>
-    <w:lsdException w:name="Smart Hyperlink" w:semiHidden="1" w:unhideWhenUsed="1"/>
   </w:latentStyles>
   <w:style w:type="paragraph" w:default="1" w:styleId="a">
     <w:name w:val="Normal"/>
@@ -1551,7 +3181,6 @@
     <w:uiPriority w:val="39"/>
     <w:rsid w:val="009F34E1"/>
     <w:tblPr>
-      <w:tblInd w:w="0" w:type="dxa"/>
       <w:tblBorders>
         <w:top w:val="single" w:sz="4" w:space="0" w:color="auto"/>
         <w:left w:val="single" w:sz="4" w:space="0" w:color="auto"/>
@@ -1560,12 +3189,6 @@
         <w:insideH w:val="single" w:sz="4" w:space="0" w:color="auto"/>
         <w:insideV w:val="single" w:sz="4" w:space="0" w:color="auto"/>
       </w:tblBorders>
-      <w:tblCellMar>
-        <w:top w:w="0" w:type="dxa"/>
-        <w:left w:w="108" w:type="dxa"/>
-        <w:bottom w:w="0" w:type="dxa"/>
-        <w:right w:w="108" w:type="dxa"/>
-      </w:tblCellMar>
     </w:tblPr>
   </w:style>
   <w:style w:type="paragraph" w:styleId="a4">
@@ -1596,6 +3219,23 @@
     <w:semiHidden/>
     <w:unhideWhenUsed/>
     <w:rsid w:val="00CF0870"/>
+  </w:style>
+  <w:style w:type="character" w:styleId="a7">
+    <w:name w:val="Hyperlink"/>
+    <w:basedOn w:val="a0"/>
+    <w:uiPriority w:val="99"/>
+    <w:semiHidden/>
+    <w:unhideWhenUsed/>
+    <w:rsid w:val="009950BE"/>
+    <w:rPr>
+      <w:color w:val="0000FF"/>
+      <w:u w:val="single"/>
+    </w:rPr>
+  </w:style>
+  <w:style w:type="character" w:customStyle="1" w:styleId="apple-converted-space">
+    <w:name w:val="apple-converted-space"/>
+    <w:basedOn w:val="a0"/>
+    <w:rsid w:val="009950BE"/>
   </w:style>
 </w:styles>
 </file>

</xml_diff>